<commit_message>
added till course 3
</commit_message>
<xml_diff>
--- a/First Year/First Semester/Sistem Arhitecture/Cheat Sheets/Curs.docx
+++ b/First Year/First Semester/Sistem Arhitecture/Cheat Sheets/Curs.docx
@@ -12,48 +12,6 @@
             <wp:extent cx="4071606" cy="3390900"/>
             <wp:effectExtent l="0" t="0" r="5715" b="0"/>
             <wp:docPr id="1" name="Picture 1"/>
-            <wp:cNvGraphicFramePr>
-              <a:graphicFrameLocks xmlns:a="http://schemas.openxmlformats.org/drawingml/2006/main" noChangeAspect="1"/>
-            </wp:cNvGraphicFramePr>
-            <a:graphic xmlns:a="http://schemas.openxmlformats.org/drawingml/2006/main">
-              <a:graphicData uri="http://schemas.openxmlformats.org/drawingml/2006/picture">
-                <pic:pic xmlns:pic="http://schemas.openxmlformats.org/drawingml/2006/picture">
-                  <pic:nvPicPr>
-                    <pic:cNvPr id="1" name=""/>
-                    <pic:cNvPicPr/>
-                  </pic:nvPicPr>
-                  <pic:blipFill>
-                    <a:blip r:embed="rId6"/>
-                    <a:stretch>
-                      <a:fillRect/>
-                    </a:stretch>
-                  </pic:blipFill>
-                  <pic:spPr>
-                    <a:xfrm>
-                      <a:off x="0" y="0"/>
-                      <a:ext cx="4091829" cy="3407742"/>
-                    </a:xfrm>
-                    <a:prstGeom prst="rect">
-                      <a:avLst/>
-                    </a:prstGeom>
-                  </pic:spPr>
-                </pic:pic>
-              </a:graphicData>
-            </a:graphic>
-          </wp:inline>
-        </w:drawing>
-      </w:r>
-    </w:p>
-    <w:p>
-      <w:r>
-        <w:rPr>
-          <w:noProof/>
-        </w:rPr>
-        <w:drawing>
-          <wp:inline distT="0" distB="0" distL="0" distR="0" wp14:anchorId="7ED93D82" wp14:editId="1E32F415">
-            <wp:extent cx="4320540" cy="5254711"/>
-            <wp:effectExtent l="0" t="0" r="3810" b="3175"/>
-            <wp:docPr id="2" name="Picture 2"/>
             <wp:cNvGraphicFramePr>
               <a:graphicFrameLocks xmlns:a="http://schemas.openxmlformats.org/drawingml/2006/main" noChangeAspect="1"/>
             </wp:cNvGraphicFramePr>
@@ -73,6 +31,48 @@
                   <pic:spPr>
                     <a:xfrm>
                       <a:off x="0" y="0"/>
+                      <a:ext cx="4091829" cy="3407742"/>
+                    </a:xfrm>
+                    <a:prstGeom prst="rect">
+                      <a:avLst/>
+                    </a:prstGeom>
+                  </pic:spPr>
+                </pic:pic>
+              </a:graphicData>
+            </a:graphic>
+          </wp:inline>
+        </w:drawing>
+      </w:r>
+    </w:p>
+    <w:p>
+      <w:r>
+        <w:rPr>
+          <w:noProof/>
+        </w:rPr>
+        <w:drawing>
+          <wp:inline distT="0" distB="0" distL="0" distR="0" wp14:anchorId="7ED93D82" wp14:editId="1E32F415">
+            <wp:extent cx="4320540" cy="5254711"/>
+            <wp:effectExtent l="0" t="0" r="3810" b="3175"/>
+            <wp:docPr id="2" name="Picture 2"/>
+            <wp:cNvGraphicFramePr>
+              <a:graphicFrameLocks xmlns:a="http://schemas.openxmlformats.org/drawingml/2006/main" noChangeAspect="1"/>
+            </wp:cNvGraphicFramePr>
+            <a:graphic xmlns:a="http://schemas.openxmlformats.org/drawingml/2006/main">
+              <a:graphicData uri="http://schemas.openxmlformats.org/drawingml/2006/picture">
+                <pic:pic xmlns:pic="http://schemas.openxmlformats.org/drawingml/2006/picture">
+                  <pic:nvPicPr>
+                    <pic:cNvPr id="1" name=""/>
+                    <pic:cNvPicPr/>
+                  </pic:nvPicPr>
+                  <pic:blipFill>
+                    <a:blip r:embed="rId8"/>
+                    <a:stretch>
+                      <a:fillRect/>
+                    </a:stretch>
+                  </pic:blipFill>
+                  <pic:spPr>
+                    <a:xfrm>
+                      <a:off x="0" y="0"/>
                       <a:ext cx="4329016" cy="5265019"/>
                     </a:xfrm>
                     <a:prstGeom prst="rect">
@@ -86,9 +86,749 @@
         </w:drawing>
       </w:r>
     </w:p>
+    <w:p>
+      <w:pPr>
+        <w:pStyle w:val="ListParagraph"/>
+        <w:numPr>
+          <w:ilvl w:val="0"/>
+          <w:numId w:val="1"/>
+        </w:numPr>
+        <w:rPr>
+          <w:rFonts w:asciiTheme="majorHAnsi" w:hAnsiTheme="majorHAnsi" w:cstheme="majorHAnsi"/>
+          <w:noProof/>
+          <w:sz w:val="28"/>
+          <w:szCs w:val="28"/>
+        </w:rPr>
+      </w:pPr>
+      <w:r>
+        <w:rPr>
+          <w:rFonts w:asciiTheme="majorHAnsi" w:hAnsiTheme="majorHAnsi" w:cstheme="majorHAnsi"/>
+          <w:noProof/>
+          <w:sz w:val="28"/>
+          <w:szCs w:val="28"/>
+        </w:rPr>
+        <w:lastRenderedPageBreak/>
+        <w:t>Curs 0x01</w:t>
+      </w:r>
+    </w:p>
+    <w:p>
+      <w:pPr>
+        <w:pStyle w:val="ListParagraph"/>
+        <w:rPr>
+          <w:noProof/>
+        </w:rPr>
+      </w:pPr>
+    </w:p>
+    <w:p>
+      <w:r>
+        <w:rPr>
+          <w:noProof/>
+        </w:rPr>
+        <w:drawing>
+          <wp:inline distT="0" distB="0" distL="0" distR="0" wp14:anchorId="34CB1D5F" wp14:editId="7CDFB166">
+            <wp:extent cx="2360930" cy="1889760"/>
+            <wp:effectExtent l="0" t="0" r="1270" b="0"/>
+            <wp:docPr id="3" name="Picture 3"/>
+            <wp:cNvGraphicFramePr>
+              <a:graphicFrameLocks xmlns:a="http://schemas.openxmlformats.org/drawingml/2006/main" noChangeAspect="1"/>
+            </wp:cNvGraphicFramePr>
+            <a:graphic xmlns:a="http://schemas.openxmlformats.org/drawingml/2006/main">
+              <a:graphicData uri="http://schemas.openxmlformats.org/drawingml/2006/picture">
+                <pic:pic xmlns:pic="http://schemas.openxmlformats.org/drawingml/2006/picture">
+                  <pic:nvPicPr>
+                    <pic:cNvPr id="1" name=""/>
+                    <pic:cNvPicPr/>
+                  </pic:nvPicPr>
+                  <pic:blipFill rotWithShape="1">
+                    <a:blip r:embed="rId9"/>
+                    <a:srcRect t="3462" b="1101"/>
+                    <a:stretch/>
+                  </pic:blipFill>
+                  <pic:spPr bwMode="auto">
+                    <a:xfrm>
+                      <a:off x="0" y="0"/>
+                      <a:ext cx="2361905" cy="1890540"/>
+                    </a:xfrm>
+                    <a:prstGeom prst="rect">
+                      <a:avLst/>
+                    </a:prstGeom>
+                    <a:ln>
+                      <a:noFill/>
+                    </a:ln>
+                    <a:extLst>
+                      <a:ext uri="{53640926-AAD7-44D8-BBD7-CCE9431645EC}">
+                        <a14:shadowObscured xmlns:a14="http://schemas.microsoft.com/office/drawing/2010/main"/>
+                      </a:ext>
+                    </a:extLst>
+                  </pic:spPr>
+                </pic:pic>
+              </a:graphicData>
+            </a:graphic>
+          </wp:inline>
+        </w:drawing>
+      </w:r>
+      <w:r>
+        <w:rPr>
+          <w:noProof/>
+        </w:rPr>
+        <w:drawing>
+          <wp:inline distT="0" distB="0" distL="0" distR="0" wp14:anchorId="76445BF8" wp14:editId="1A061FAF">
+            <wp:extent cx="3168798" cy="2065020"/>
+            <wp:effectExtent l="0" t="0" r="0" b="0"/>
+            <wp:docPr id="4" name="Picture 4"/>
+            <wp:cNvGraphicFramePr>
+              <a:graphicFrameLocks xmlns:a="http://schemas.openxmlformats.org/drawingml/2006/main" noChangeAspect="1"/>
+            </wp:cNvGraphicFramePr>
+            <a:graphic xmlns:a="http://schemas.openxmlformats.org/drawingml/2006/main">
+              <a:graphicData uri="http://schemas.openxmlformats.org/drawingml/2006/picture">
+                <pic:pic xmlns:pic="http://schemas.openxmlformats.org/drawingml/2006/picture">
+                  <pic:nvPicPr>
+                    <pic:cNvPr id="1" name=""/>
+                    <pic:cNvPicPr/>
+                  </pic:nvPicPr>
+                  <pic:blipFill>
+                    <a:blip r:embed="rId10"/>
+                    <a:stretch>
+                      <a:fillRect/>
+                    </a:stretch>
+                  </pic:blipFill>
+                  <pic:spPr>
+                    <a:xfrm>
+                      <a:off x="0" y="0"/>
+                      <a:ext cx="3175948" cy="2069680"/>
+                    </a:xfrm>
+                    <a:prstGeom prst="rect">
+                      <a:avLst/>
+                    </a:prstGeom>
+                  </pic:spPr>
+                </pic:pic>
+              </a:graphicData>
+            </a:graphic>
+          </wp:inline>
+        </w:drawing>
+      </w:r>
+    </w:p>
     <w:p/>
+    <w:p>
+      <w:pPr>
+        <w:pStyle w:val="ListParagraph"/>
+        <w:numPr>
+          <w:ilvl w:val="0"/>
+          <w:numId w:val="1"/>
+        </w:numPr>
+        <w:rPr>
+          <w:rFonts w:asciiTheme="majorHAnsi" w:hAnsiTheme="majorHAnsi" w:cstheme="majorHAnsi"/>
+          <w:sz w:val="28"/>
+          <w:szCs w:val="28"/>
+        </w:rPr>
+      </w:pPr>
+      <w:r>
+        <w:rPr>
+          <w:rFonts w:asciiTheme="majorHAnsi" w:hAnsiTheme="majorHAnsi" w:cstheme="majorHAnsi"/>
+          <w:sz w:val="28"/>
+          <w:szCs w:val="28"/>
+        </w:rPr>
+        <w:t>Curs 0x02</w:t>
+      </w:r>
+    </w:p>
+    <w:p>
+      <w:r>
+        <w:rPr>
+          <w:noProof/>
+        </w:rPr>
+        <w:drawing>
+          <wp:inline distT="0" distB="0" distL="0" distR="0" wp14:anchorId="287BCE8F" wp14:editId="333914AB">
+            <wp:extent cx="939642" cy="457200"/>
+            <wp:effectExtent l="0" t="0" r="0" b="0"/>
+            <wp:docPr id="5" name="Picture 5"/>
+            <wp:cNvGraphicFramePr>
+              <a:graphicFrameLocks xmlns:a="http://schemas.openxmlformats.org/drawingml/2006/main" noChangeAspect="1"/>
+            </wp:cNvGraphicFramePr>
+            <a:graphic xmlns:a="http://schemas.openxmlformats.org/drawingml/2006/main">
+              <a:graphicData uri="http://schemas.openxmlformats.org/drawingml/2006/picture">
+                <pic:pic xmlns:pic="http://schemas.openxmlformats.org/drawingml/2006/picture">
+                  <pic:nvPicPr>
+                    <pic:cNvPr id="1" name=""/>
+                    <pic:cNvPicPr/>
+                  </pic:nvPicPr>
+                  <pic:blipFill>
+                    <a:blip r:embed="rId11"/>
+                    <a:stretch>
+                      <a:fillRect/>
+                    </a:stretch>
+                  </pic:blipFill>
+                  <pic:spPr>
+                    <a:xfrm>
+                      <a:off x="0" y="0"/>
+                      <a:ext cx="967465" cy="470738"/>
+                    </a:xfrm>
+                    <a:prstGeom prst="rect">
+                      <a:avLst/>
+                    </a:prstGeom>
+                  </pic:spPr>
+                </pic:pic>
+              </a:graphicData>
+            </a:graphic>
+          </wp:inline>
+        </w:drawing>
+      </w:r>
+      <w:r>
+        <w:t xml:space="preserve">     </w:t>
+      </w:r>
+      <w:r>
+        <w:rPr>
+          <w:noProof/>
+        </w:rPr>
+        <w:drawing>
+          <wp:inline distT="0" distB="0" distL="0" distR="0" wp14:anchorId="31D80AA6" wp14:editId="14C4E9E5">
+            <wp:extent cx="2426979" cy="449580"/>
+            <wp:effectExtent l="0" t="0" r="0" b="7620"/>
+            <wp:docPr id="6" name="Picture 6"/>
+            <wp:cNvGraphicFramePr>
+              <a:graphicFrameLocks xmlns:a="http://schemas.openxmlformats.org/drawingml/2006/main" noChangeAspect="1"/>
+            </wp:cNvGraphicFramePr>
+            <a:graphic xmlns:a="http://schemas.openxmlformats.org/drawingml/2006/main">
+              <a:graphicData uri="http://schemas.openxmlformats.org/drawingml/2006/picture">
+                <pic:pic xmlns:pic="http://schemas.openxmlformats.org/drawingml/2006/picture">
+                  <pic:nvPicPr>
+                    <pic:cNvPr id="1" name=""/>
+                    <pic:cNvPicPr/>
+                  </pic:nvPicPr>
+                  <pic:blipFill>
+                    <a:blip r:embed="rId12"/>
+                    <a:stretch>
+                      <a:fillRect/>
+                    </a:stretch>
+                  </pic:blipFill>
+                  <pic:spPr>
+                    <a:xfrm>
+                      <a:off x="0" y="0"/>
+                      <a:ext cx="2489402" cy="461143"/>
+                    </a:xfrm>
+                    <a:prstGeom prst="rect">
+                      <a:avLst/>
+                    </a:prstGeom>
+                  </pic:spPr>
+                </pic:pic>
+              </a:graphicData>
+            </a:graphic>
+          </wp:inline>
+        </w:drawing>
+      </w:r>
+      <w:r>
+        <w:rPr>
+          <w:noProof/>
+        </w:rPr>
+        <w:drawing>
+          <wp:inline distT="0" distB="0" distL="0" distR="0" wp14:anchorId="09C83977" wp14:editId="5A5FE106">
+            <wp:extent cx="2156460" cy="328988"/>
+            <wp:effectExtent l="0" t="0" r="0" b="0"/>
+            <wp:docPr id="7" name="Picture 7"/>
+            <wp:cNvGraphicFramePr>
+              <a:graphicFrameLocks xmlns:a="http://schemas.openxmlformats.org/drawingml/2006/main" noChangeAspect="1"/>
+            </wp:cNvGraphicFramePr>
+            <a:graphic xmlns:a="http://schemas.openxmlformats.org/drawingml/2006/main">
+              <a:graphicData uri="http://schemas.openxmlformats.org/drawingml/2006/picture">
+                <pic:pic xmlns:pic="http://schemas.openxmlformats.org/drawingml/2006/picture">
+                  <pic:nvPicPr>
+                    <pic:cNvPr id="1" name=""/>
+                    <pic:cNvPicPr/>
+                  </pic:nvPicPr>
+                  <pic:blipFill>
+                    <a:blip r:embed="rId13"/>
+                    <a:stretch>
+                      <a:fillRect/>
+                    </a:stretch>
+                  </pic:blipFill>
+                  <pic:spPr>
+                    <a:xfrm>
+                      <a:off x="0" y="0"/>
+                      <a:ext cx="2378065" cy="362796"/>
+                    </a:xfrm>
+                    <a:prstGeom prst="rect">
+                      <a:avLst/>
+                    </a:prstGeom>
+                  </pic:spPr>
+                </pic:pic>
+              </a:graphicData>
+            </a:graphic>
+          </wp:inline>
+        </w:drawing>
+      </w:r>
+    </w:p>
+    <w:p>
+      <w:r>
+        <w:rPr>
+          <w:noProof/>
+        </w:rPr>
+        <w:drawing>
+          <wp:inline distT="0" distB="0" distL="0" distR="0" wp14:anchorId="5C6BA5B8" wp14:editId="1905D4AD">
+            <wp:extent cx="2979319" cy="2057400"/>
+            <wp:effectExtent l="0" t="0" r="0" b="0"/>
+            <wp:docPr id="8" name="Picture 8"/>
+            <wp:cNvGraphicFramePr>
+              <a:graphicFrameLocks xmlns:a="http://schemas.openxmlformats.org/drawingml/2006/main" noChangeAspect="1"/>
+            </wp:cNvGraphicFramePr>
+            <a:graphic xmlns:a="http://schemas.openxmlformats.org/drawingml/2006/main">
+              <a:graphicData uri="http://schemas.openxmlformats.org/drawingml/2006/picture">
+                <pic:pic xmlns:pic="http://schemas.openxmlformats.org/drawingml/2006/picture">
+                  <pic:nvPicPr>
+                    <pic:cNvPr id="1" name=""/>
+                    <pic:cNvPicPr/>
+                  </pic:nvPicPr>
+                  <pic:blipFill>
+                    <a:blip r:embed="rId14"/>
+                    <a:stretch>
+                      <a:fillRect/>
+                    </a:stretch>
+                  </pic:blipFill>
+                  <pic:spPr>
+                    <a:xfrm>
+                      <a:off x="0" y="0"/>
+                      <a:ext cx="2984459" cy="2060949"/>
+                    </a:xfrm>
+                    <a:prstGeom prst="rect">
+                      <a:avLst/>
+                    </a:prstGeom>
+                  </pic:spPr>
+                </pic:pic>
+              </a:graphicData>
+            </a:graphic>
+          </wp:inline>
+        </w:drawing>
+      </w:r>
+    </w:p>
+    <w:p/>
+    <w:p>
+      <w:r>
+        <w:rPr>
+          <w:noProof/>
+        </w:rPr>
+        <w:drawing>
+          <wp:inline distT="0" distB="0" distL="0" distR="0" wp14:anchorId="363B4131" wp14:editId="2AED75F5">
+            <wp:extent cx="2758440" cy="239293"/>
+            <wp:effectExtent l="0" t="0" r="0" b="8890"/>
+            <wp:docPr id="9" name="Picture 9"/>
+            <wp:cNvGraphicFramePr>
+              <a:graphicFrameLocks xmlns:a="http://schemas.openxmlformats.org/drawingml/2006/main" noChangeAspect="1"/>
+            </wp:cNvGraphicFramePr>
+            <a:graphic xmlns:a="http://schemas.openxmlformats.org/drawingml/2006/main">
+              <a:graphicData uri="http://schemas.openxmlformats.org/drawingml/2006/picture">
+                <pic:pic xmlns:pic="http://schemas.openxmlformats.org/drawingml/2006/picture">
+                  <pic:nvPicPr>
+                    <pic:cNvPr id="1" name=""/>
+                    <pic:cNvPicPr/>
+                  </pic:nvPicPr>
+                  <pic:blipFill>
+                    <a:blip r:embed="rId15"/>
+                    <a:stretch>
+                      <a:fillRect/>
+                    </a:stretch>
+                  </pic:blipFill>
+                  <pic:spPr>
+                    <a:xfrm>
+                      <a:off x="0" y="0"/>
+                      <a:ext cx="2971735" cy="257796"/>
+                    </a:xfrm>
+                    <a:prstGeom prst="rect">
+                      <a:avLst/>
+                    </a:prstGeom>
+                  </pic:spPr>
+                </pic:pic>
+              </a:graphicData>
+            </a:graphic>
+          </wp:inline>
+        </w:drawing>
+      </w:r>
+    </w:p>
+    <w:p/>
+    <w:p>
+      <w:r>
+        <w:rPr>
+          <w:noProof/>
+        </w:rPr>
+        <w:drawing>
+          <wp:inline distT="0" distB="0" distL="0" distR="0" wp14:anchorId="187F1C0C" wp14:editId="13B38E59">
+            <wp:extent cx="2748376" cy="304800"/>
+            <wp:effectExtent l="0" t="0" r="0" b="0"/>
+            <wp:docPr id="10" name="Picture 10"/>
+            <wp:cNvGraphicFramePr>
+              <a:graphicFrameLocks xmlns:a="http://schemas.openxmlformats.org/drawingml/2006/main" noChangeAspect="1"/>
+            </wp:cNvGraphicFramePr>
+            <a:graphic xmlns:a="http://schemas.openxmlformats.org/drawingml/2006/main">
+              <a:graphicData uri="http://schemas.openxmlformats.org/drawingml/2006/picture">
+                <pic:pic xmlns:pic="http://schemas.openxmlformats.org/drawingml/2006/picture">
+                  <pic:nvPicPr>
+                    <pic:cNvPr id="1" name=""/>
+                    <pic:cNvPicPr/>
+                  </pic:nvPicPr>
+                  <pic:blipFill>
+                    <a:blip r:embed="rId16"/>
+                    <a:stretch>
+                      <a:fillRect/>
+                    </a:stretch>
+                  </pic:blipFill>
+                  <pic:spPr>
+                    <a:xfrm>
+                      <a:off x="0" y="0"/>
+                      <a:ext cx="2762261" cy="306340"/>
+                    </a:xfrm>
+                    <a:prstGeom prst="rect">
+                      <a:avLst/>
+                    </a:prstGeom>
+                  </pic:spPr>
+                </pic:pic>
+              </a:graphicData>
+            </a:graphic>
+          </wp:inline>
+        </w:drawing>
+      </w:r>
+    </w:p>
+    <w:p/>
+    <w:p/>
+    <w:p/>
+    <w:p/>
+    <w:p/>
+    <w:p>
+      <w:pPr>
+        <w:pStyle w:val="ListParagraph"/>
+        <w:numPr>
+          <w:ilvl w:val="0"/>
+          <w:numId w:val="1"/>
+        </w:numPr>
+        <w:rPr>
+          <w:rFonts w:asciiTheme="majorHAnsi" w:hAnsiTheme="majorHAnsi" w:cstheme="majorHAnsi"/>
+          <w:sz w:val="28"/>
+          <w:szCs w:val="28"/>
+        </w:rPr>
+      </w:pPr>
+      <w:r>
+        <w:rPr>
+          <w:rFonts w:asciiTheme="majorHAnsi" w:hAnsiTheme="majorHAnsi" w:cstheme="majorHAnsi"/>
+          <w:sz w:val="28"/>
+          <w:szCs w:val="28"/>
+        </w:rPr>
+        <w:lastRenderedPageBreak/>
+        <w:t>Curs 0x03</w:t>
+      </w:r>
+    </w:p>
+    <w:p>
+      <w:pPr>
+        <w:rPr>
+          <w:rFonts w:asciiTheme="majorHAnsi" w:hAnsiTheme="majorHAnsi" w:cstheme="majorHAnsi"/>
+        </w:rPr>
+      </w:pPr>
+      <w:r>
+        <w:rPr>
+          <w:noProof/>
+        </w:rPr>
+        <w:drawing>
+          <wp:inline distT="0" distB="0" distL="0" distR="0" wp14:anchorId="1E0F33F4" wp14:editId="7C8D9F3D">
+            <wp:extent cx="2865120" cy="1464620"/>
+            <wp:effectExtent l="0" t="0" r="0" b="2540"/>
+            <wp:docPr id="11" name="Picture 11"/>
+            <wp:cNvGraphicFramePr>
+              <a:graphicFrameLocks xmlns:a="http://schemas.openxmlformats.org/drawingml/2006/main" noChangeAspect="1"/>
+            </wp:cNvGraphicFramePr>
+            <a:graphic xmlns:a="http://schemas.openxmlformats.org/drawingml/2006/main">
+              <a:graphicData uri="http://schemas.openxmlformats.org/drawingml/2006/picture">
+                <pic:pic xmlns:pic="http://schemas.openxmlformats.org/drawingml/2006/picture">
+                  <pic:nvPicPr>
+                    <pic:cNvPr id="1" name=""/>
+                    <pic:cNvPicPr/>
+                  </pic:nvPicPr>
+                  <pic:blipFill>
+                    <a:blip r:embed="rId17"/>
+                    <a:stretch>
+                      <a:fillRect/>
+                    </a:stretch>
+                  </pic:blipFill>
+                  <pic:spPr>
+                    <a:xfrm>
+                      <a:off x="0" y="0"/>
+                      <a:ext cx="2886222" cy="1475407"/>
+                    </a:xfrm>
+                    <a:prstGeom prst="rect">
+                      <a:avLst/>
+                    </a:prstGeom>
+                  </pic:spPr>
+                </pic:pic>
+              </a:graphicData>
+            </a:graphic>
+          </wp:inline>
+        </w:drawing>
+      </w:r>
+      <w:r>
+        <w:rPr>
+          <w:noProof/>
+        </w:rPr>
+        <w:drawing>
+          <wp:inline distT="0" distB="0" distL="0" distR="0" wp14:anchorId="084B4CE6" wp14:editId="12EF880F">
+            <wp:extent cx="2857500" cy="1403423"/>
+            <wp:effectExtent l="0" t="0" r="0" b="6350"/>
+            <wp:docPr id="12" name="Picture 12"/>
+            <wp:cNvGraphicFramePr>
+              <a:graphicFrameLocks xmlns:a="http://schemas.openxmlformats.org/drawingml/2006/main" noChangeAspect="1"/>
+            </wp:cNvGraphicFramePr>
+            <a:graphic xmlns:a="http://schemas.openxmlformats.org/drawingml/2006/main">
+              <a:graphicData uri="http://schemas.openxmlformats.org/drawingml/2006/picture">
+                <pic:pic xmlns:pic="http://schemas.openxmlformats.org/drawingml/2006/picture">
+                  <pic:nvPicPr>
+                    <pic:cNvPr id="1" name=""/>
+                    <pic:cNvPicPr/>
+                  </pic:nvPicPr>
+                  <pic:blipFill>
+                    <a:blip r:embed="rId18"/>
+                    <a:stretch>
+                      <a:fillRect/>
+                    </a:stretch>
+                  </pic:blipFill>
+                  <pic:spPr>
+                    <a:xfrm>
+                      <a:off x="0" y="0"/>
+                      <a:ext cx="2920138" cy="1434187"/>
+                    </a:xfrm>
+                    <a:prstGeom prst="rect">
+                      <a:avLst/>
+                    </a:prstGeom>
+                  </pic:spPr>
+                </pic:pic>
+              </a:graphicData>
+            </a:graphic>
+          </wp:inline>
+        </w:drawing>
+      </w:r>
+    </w:p>
+    <w:p>
+      <w:pPr>
+        <w:rPr>
+          <w:rFonts w:asciiTheme="majorHAnsi" w:hAnsiTheme="majorHAnsi" w:cstheme="majorHAnsi"/>
+        </w:rPr>
+      </w:pPr>
+      <w:r>
+        <w:rPr>
+          <w:noProof/>
+        </w:rPr>
+        <w:drawing>
+          <wp:inline distT="0" distB="0" distL="0" distR="0" wp14:anchorId="3D698366" wp14:editId="3D530180">
+            <wp:extent cx="2613660" cy="1822844"/>
+            <wp:effectExtent l="0" t="0" r="0" b="6350"/>
+            <wp:docPr id="13" name="Picture 13"/>
+            <wp:cNvGraphicFramePr>
+              <a:graphicFrameLocks xmlns:a="http://schemas.openxmlformats.org/drawingml/2006/main" noChangeAspect="1"/>
+            </wp:cNvGraphicFramePr>
+            <a:graphic xmlns:a="http://schemas.openxmlformats.org/drawingml/2006/main">
+              <a:graphicData uri="http://schemas.openxmlformats.org/drawingml/2006/picture">
+                <pic:pic xmlns:pic="http://schemas.openxmlformats.org/drawingml/2006/picture">
+                  <pic:nvPicPr>
+                    <pic:cNvPr id="1" name=""/>
+                    <pic:cNvPicPr/>
+                  </pic:nvPicPr>
+                  <pic:blipFill>
+                    <a:blip r:embed="rId19"/>
+                    <a:stretch>
+                      <a:fillRect/>
+                    </a:stretch>
+                  </pic:blipFill>
+                  <pic:spPr>
+                    <a:xfrm>
+                      <a:off x="0" y="0"/>
+                      <a:ext cx="2642185" cy="1842738"/>
+                    </a:xfrm>
+                    <a:prstGeom prst="rect">
+                      <a:avLst/>
+                    </a:prstGeom>
+                  </pic:spPr>
+                </pic:pic>
+              </a:graphicData>
+            </a:graphic>
+          </wp:inline>
+        </w:drawing>
+      </w:r>
+      <w:r>
+        <w:rPr>
+          <w:noProof/>
+        </w:rPr>
+        <w:drawing>
+          <wp:inline distT="0" distB="0" distL="0" distR="0" wp14:anchorId="006AF669" wp14:editId="3F240E02">
+            <wp:extent cx="3032760" cy="1791230"/>
+            <wp:effectExtent l="0" t="0" r="0" b="0"/>
+            <wp:docPr id="14" name="Picture 14"/>
+            <wp:cNvGraphicFramePr>
+              <a:graphicFrameLocks xmlns:a="http://schemas.openxmlformats.org/drawingml/2006/main" noChangeAspect="1"/>
+            </wp:cNvGraphicFramePr>
+            <a:graphic xmlns:a="http://schemas.openxmlformats.org/drawingml/2006/main">
+              <a:graphicData uri="http://schemas.openxmlformats.org/drawingml/2006/picture">
+                <pic:pic xmlns:pic="http://schemas.openxmlformats.org/drawingml/2006/picture">
+                  <pic:nvPicPr>
+                    <pic:cNvPr id="1" name=""/>
+                    <pic:cNvPicPr/>
+                  </pic:nvPicPr>
+                  <pic:blipFill>
+                    <a:blip r:embed="rId20"/>
+                    <a:stretch>
+                      <a:fillRect/>
+                    </a:stretch>
+                  </pic:blipFill>
+                  <pic:spPr>
+                    <a:xfrm>
+                      <a:off x="0" y="0"/>
+                      <a:ext cx="3040297" cy="1795681"/>
+                    </a:xfrm>
+                    <a:prstGeom prst="rect">
+                      <a:avLst/>
+                    </a:prstGeom>
+                  </pic:spPr>
+                </pic:pic>
+              </a:graphicData>
+            </a:graphic>
+          </wp:inline>
+        </w:drawing>
+      </w:r>
+    </w:p>
+    <w:p>
+      <w:pPr>
+        <w:rPr>
+          <w:rFonts w:asciiTheme="majorHAnsi" w:hAnsiTheme="majorHAnsi" w:cstheme="majorHAnsi"/>
+        </w:rPr>
+      </w:pPr>
+      <w:r>
+        <w:rPr>
+          <w:noProof/>
+        </w:rPr>
+        <w:drawing>
+          <wp:inline distT="0" distB="0" distL="0" distR="0" wp14:anchorId="092F7539" wp14:editId="0A0C0405">
+            <wp:extent cx="2760212" cy="1851660"/>
+            <wp:effectExtent l="0" t="0" r="2540" b="0"/>
+            <wp:docPr id="15" name="Picture 15"/>
+            <wp:cNvGraphicFramePr>
+              <a:graphicFrameLocks xmlns:a="http://schemas.openxmlformats.org/drawingml/2006/main" noChangeAspect="1"/>
+            </wp:cNvGraphicFramePr>
+            <a:graphic xmlns:a="http://schemas.openxmlformats.org/drawingml/2006/main">
+              <a:graphicData uri="http://schemas.openxmlformats.org/drawingml/2006/picture">
+                <pic:pic xmlns:pic="http://schemas.openxmlformats.org/drawingml/2006/picture">
+                  <pic:nvPicPr>
+                    <pic:cNvPr id="1" name=""/>
+                    <pic:cNvPicPr/>
+                  </pic:nvPicPr>
+                  <pic:blipFill>
+                    <a:blip r:embed="rId21"/>
+                    <a:stretch>
+                      <a:fillRect/>
+                    </a:stretch>
+                  </pic:blipFill>
+                  <pic:spPr>
+                    <a:xfrm>
+                      <a:off x="0" y="0"/>
+                      <a:ext cx="2767890" cy="1856811"/>
+                    </a:xfrm>
+                    <a:prstGeom prst="rect">
+                      <a:avLst/>
+                    </a:prstGeom>
+                  </pic:spPr>
+                </pic:pic>
+              </a:graphicData>
+            </a:graphic>
+          </wp:inline>
+        </w:drawing>
+      </w:r>
+      <w:r>
+        <w:rPr>
+          <w:noProof/>
+        </w:rPr>
+        <w:drawing>
+          <wp:inline distT="0" distB="0" distL="0" distR="0" wp14:anchorId="53FF63E0" wp14:editId="7ADA7589">
+            <wp:extent cx="2819400" cy="599115"/>
+            <wp:effectExtent l="0" t="0" r="0" b="0"/>
+            <wp:docPr id="16" name="Picture 16"/>
+            <wp:cNvGraphicFramePr>
+              <a:graphicFrameLocks xmlns:a="http://schemas.openxmlformats.org/drawingml/2006/main" noChangeAspect="1"/>
+            </wp:cNvGraphicFramePr>
+            <a:graphic xmlns:a="http://schemas.openxmlformats.org/drawingml/2006/main">
+              <a:graphicData uri="http://schemas.openxmlformats.org/drawingml/2006/picture">
+                <pic:pic xmlns:pic="http://schemas.openxmlformats.org/drawingml/2006/picture">
+                  <pic:nvPicPr>
+                    <pic:cNvPr id="1" name=""/>
+                    <pic:cNvPicPr/>
+                  </pic:nvPicPr>
+                  <pic:blipFill>
+                    <a:blip r:embed="rId22"/>
+                    <a:stretch>
+                      <a:fillRect/>
+                    </a:stretch>
+                  </pic:blipFill>
+                  <pic:spPr>
+                    <a:xfrm>
+                      <a:off x="0" y="0"/>
+                      <a:ext cx="2845456" cy="604652"/>
+                    </a:xfrm>
+                    <a:prstGeom prst="rect">
+                      <a:avLst/>
+                    </a:prstGeom>
+                  </pic:spPr>
+                </pic:pic>
+              </a:graphicData>
+            </a:graphic>
+          </wp:inline>
+        </w:drawing>
+      </w:r>
+    </w:p>
+    <w:p>
+      <w:pPr>
+        <w:rPr>
+          <w:rFonts w:asciiTheme="majorHAnsi" w:hAnsiTheme="majorHAnsi" w:cstheme="majorHAnsi"/>
+        </w:rPr>
+      </w:pPr>
+      <w:r>
+        <w:rPr>
+          <w:noProof/>
+        </w:rPr>
+        <w:drawing>
+          <wp:inline distT="0" distB="0" distL="0" distR="0" wp14:anchorId="6F7E9B09" wp14:editId="709E69A2">
+            <wp:extent cx="5731510" cy="351155"/>
+            <wp:effectExtent l="0" t="0" r="2540" b="0"/>
+            <wp:docPr id="17" name="Picture 17"/>
+            <wp:cNvGraphicFramePr>
+              <a:graphicFrameLocks xmlns:a="http://schemas.openxmlformats.org/drawingml/2006/main" noChangeAspect="1"/>
+            </wp:cNvGraphicFramePr>
+            <a:graphic xmlns:a="http://schemas.openxmlformats.org/drawingml/2006/main">
+              <a:graphicData uri="http://schemas.openxmlformats.org/drawingml/2006/picture">
+                <pic:pic xmlns:pic="http://schemas.openxmlformats.org/drawingml/2006/picture">
+                  <pic:nvPicPr>
+                    <pic:cNvPr id="1" name=""/>
+                    <pic:cNvPicPr/>
+                  </pic:nvPicPr>
+                  <pic:blipFill>
+                    <a:blip r:embed="rId23"/>
+                    <a:stretch>
+                      <a:fillRect/>
+                    </a:stretch>
+                  </pic:blipFill>
+                  <pic:spPr>
+                    <a:xfrm>
+                      <a:off x="0" y="0"/>
+                      <a:ext cx="5731510" cy="351155"/>
+                    </a:xfrm>
+                    <a:prstGeom prst="rect">
+                      <a:avLst/>
+                    </a:prstGeom>
+                  </pic:spPr>
+                </pic:pic>
+              </a:graphicData>
+            </a:graphic>
+          </wp:inline>
+        </w:drawing>
+      </w:r>
+    </w:p>
+    <w:p>
+      <w:pPr>
+        <w:rPr>
+          <w:rFonts w:asciiTheme="majorHAnsi" w:hAnsiTheme="majorHAnsi" w:cstheme="majorHAnsi"/>
+        </w:rPr>
+      </w:pPr>
+    </w:p>
     <w:sectPr>
-      <w:headerReference w:type="default" r:id="rId8"/>
+      <w:headerReference w:type="default" r:id="rId24"/>
       <w:pgSz w:w="11906" w:h="16838"/>
       <w:pgMar w:top="1440" w:right="1440" w:bottom="1440" w:left="1440" w:header="708" w:footer="708" w:gutter="0"/>
       <w:cols w:space="708"/>
@@ -171,6 +911,127 @@
     </w:r>
   </w:p>
 </w:hdr>
+</file>
+
+<file path=word/numbering.xml><?xml version="1.0" encoding="utf-8"?>
+<w:numbering xmlns:wpc="http://schemas.microsoft.com/office/word/2010/wordprocessingCanvas" xmlns:cx="http://schemas.microsoft.com/office/drawing/2014/chartex" xmlns:cx1="http://schemas.microsoft.com/office/drawing/2015/9/8/chartex" xmlns:cx2="http://schemas.microsoft.com/office/drawing/2015/10/21/chartex" xmlns:cx3="http://schemas.microsoft.com/office/drawing/2016/5/9/chartex" xmlns:cx4="http://schemas.microsoft.com/office/drawing/2016/5/10/chartex" xmlns:cx5="http://schemas.microsoft.com/office/drawing/2016/5/11/chartex" xmlns:cx6="http://schemas.microsoft.com/office/drawing/2016/5/12/chartex" xmlns:cx7="http://schemas.microsoft.com/office/drawing/2016/5/13/chartex" xmlns:cx8="http://schemas.microsoft.com/office/drawing/2016/5/14/chartex" xmlns:mc="http://schemas.openxmlformats.org/markup-compatibility/2006" xmlns:aink="http://schemas.microsoft.com/office/drawing/2016/ink" xmlns:am3d="http://schemas.microsoft.com/office/drawing/2017/model3d" xmlns:o="urn:schemas-microsoft-com:office:office" xmlns:r="http://schemas.openxmlformats.org/officeDocument/2006/relationships" xmlns:m="http://schemas.openxmlformats.org/officeDocument/2006/math" xmlns:v="urn:schemas-microsoft-com:vml" xmlns:wp14="http://schemas.microsoft.com/office/word/2010/wordprocessingDrawing" xmlns:wp="http://schemas.openxmlformats.org/drawingml/2006/wordprocessingDrawing" xmlns:w10="urn:schemas-microsoft-com:office:word" xmlns:w="http://schemas.openxmlformats.org/wordprocessingml/2006/main" xmlns:w14="http://schemas.microsoft.com/office/word/2010/wordml" xmlns:w15="http://schemas.microsoft.com/office/word/2012/wordml" xmlns:w16cex="http://schemas.microsoft.com/office/word/2018/wordml/cex" xmlns:w16cid="http://schemas.microsoft.com/office/word/2016/wordml/cid" xmlns:w16="http://schemas.microsoft.com/office/word/2018/wordml" xmlns:w16sdtdh="http://schemas.microsoft.com/office/word/2020/wordml/sdtdatahash" xmlns:w16se="http://schemas.microsoft.com/office/word/2015/wordml/symex" xmlns:wpg="http://schemas.microsoft.com/office/word/2010/wordprocessingGroup" xmlns:wpi="http://schemas.microsoft.com/office/word/2010/wordprocessingInk" xmlns:wne="http://schemas.microsoft.com/office/word/2006/wordml" xmlns:wps="http://schemas.microsoft.com/office/word/2010/wordprocessingShape" mc:Ignorable="w14 w15 w16se w16cid w16 w16cex w16sdtdh wp14">
+  <w:abstractNum w:abstractNumId="0" w15:restartNumberingAfterBreak="0">
+    <w:nsid w:val="515D1625"/>
+    <w:multiLevelType w:val="hybridMultilevel"/>
+    <w:tmpl w:val="12A46980"/>
+    <w:lvl w:ilvl="0" w:tplc="04180001">
+      <w:start w:val="1"/>
+      <w:numFmt w:val="bullet"/>
+      <w:lvlText w:val=""/>
+      <w:lvlJc w:val="left"/>
+      <w:pPr>
+        <w:ind w:left="720" w:hanging="360"/>
+      </w:pPr>
+      <w:rPr>
+        <w:rFonts w:ascii="Symbol" w:hAnsi="Symbol" w:hint="default"/>
+      </w:rPr>
+    </w:lvl>
+    <w:lvl w:ilvl="1" w:tplc="04180003" w:tentative="1">
+      <w:start w:val="1"/>
+      <w:numFmt w:val="bullet"/>
+      <w:lvlText w:val="o"/>
+      <w:lvlJc w:val="left"/>
+      <w:pPr>
+        <w:ind w:left="1440" w:hanging="360"/>
+      </w:pPr>
+      <w:rPr>
+        <w:rFonts w:ascii="Courier New" w:hAnsi="Courier New" w:cs="Courier New" w:hint="default"/>
+      </w:rPr>
+    </w:lvl>
+    <w:lvl w:ilvl="2" w:tplc="04180005" w:tentative="1">
+      <w:start w:val="1"/>
+      <w:numFmt w:val="bullet"/>
+      <w:lvlText w:val=""/>
+      <w:lvlJc w:val="left"/>
+      <w:pPr>
+        <w:ind w:left="2160" w:hanging="360"/>
+      </w:pPr>
+      <w:rPr>
+        <w:rFonts w:ascii="Wingdings" w:hAnsi="Wingdings" w:hint="default"/>
+      </w:rPr>
+    </w:lvl>
+    <w:lvl w:ilvl="3" w:tplc="04180001" w:tentative="1">
+      <w:start w:val="1"/>
+      <w:numFmt w:val="bullet"/>
+      <w:lvlText w:val=""/>
+      <w:lvlJc w:val="left"/>
+      <w:pPr>
+        <w:ind w:left="2880" w:hanging="360"/>
+      </w:pPr>
+      <w:rPr>
+        <w:rFonts w:ascii="Symbol" w:hAnsi="Symbol" w:hint="default"/>
+      </w:rPr>
+    </w:lvl>
+    <w:lvl w:ilvl="4" w:tplc="04180003" w:tentative="1">
+      <w:start w:val="1"/>
+      <w:numFmt w:val="bullet"/>
+      <w:lvlText w:val="o"/>
+      <w:lvlJc w:val="left"/>
+      <w:pPr>
+        <w:ind w:left="3600" w:hanging="360"/>
+      </w:pPr>
+      <w:rPr>
+        <w:rFonts w:ascii="Courier New" w:hAnsi="Courier New" w:cs="Courier New" w:hint="default"/>
+      </w:rPr>
+    </w:lvl>
+    <w:lvl w:ilvl="5" w:tplc="04180005" w:tentative="1">
+      <w:start w:val="1"/>
+      <w:numFmt w:val="bullet"/>
+      <w:lvlText w:val=""/>
+      <w:lvlJc w:val="left"/>
+      <w:pPr>
+        <w:ind w:left="4320" w:hanging="360"/>
+      </w:pPr>
+      <w:rPr>
+        <w:rFonts w:ascii="Wingdings" w:hAnsi="Wingdings" w:hint="default"/>
+      </w:rPr>
+    </w:lvl>
+    <w:lvl w:ilvl="6" w:tplc="04180001" w:tentative="1">
+      <w:start w:val="1"/>
+      <w:numFmt w:val="bullet"/>
+      <w:lvlText w:val=""/>
+      <w:lvlJc w:val="left"/>
+      <w:pPr>
+        <w:ind w:left="5040" w:hanging="360"/>
+      </w:pPr>
+      <w:rPr>
+        <w:rFonts w:ascii="Symbol" w:hAnsi="Symbol" w:hint="default"/>
+      </w:rPr>
+    </w:lvl>
+    <w:lvl w:ilvl="7" w:tplc="04180003" w:tentative="1">
+      <w:start w:val="1"/>
+      <w:numFmt w:val="bullet"/>
+      <w:lvlText w:val="o"/>
+      <w:lvlJc w:val="left"/>
+      <w:pPr>
+        <w:ind w:left="5760" w:hanging="360"/>
+      </w:pPr>
+      <w:rPr>
+        <w:rFonts w:ascii="Courier New" w:hAnsi="Courier New" w:cs="Courier New" w:hint="default"/>
+      </w:rPr>
+    </w:lvl>
+    <w:lvl w:ilvl="8" w:tplc="04180005" w:tentative="1">
+      <w:start w:val="1"/>
+      <w:numFmt w:val="bullet"/>
+      <w:lvlText w:val=""/>
+      <w:lvlJc w:val="left"/>
+      <w:pPr>
+        <w:ind w:left="6480" w:hanging="360"/>
+      </w:pPr>
+      <w:rPr>
+        <w:rFonts w:ascii="Wingdings" w:hAnsi="Wingdings" w:hint="default"/>
+      </w:rPr>
+    </w:lvl>
+  </w:abstractNum>
+  <w:num w:numId="1">
+    <w:abstractNumId w:val="0"/>
+  </w:num>
+</w:numbering>
 </file>
 
 <file path=word/styles.xml><?xml version="1.0" encoding="utf-8"?>
@@ -643,6 +1504,17 @@
     <w:uiPriority w:val="99"/>
     <w:rsid w:val="002F4185"/>
   </w:style>
+  <w:style w:type="paragraph" w:styleId="ListParagraph">
+    <w:name w:val="List Paragraph"/>
+    <w:basedOn w:val="Normal"/>
+    <w:uiPriority w:val="34"/>
+    <w:qFormat/>
+    <w:rsid w:val="00EC17A5"/>
+    <w:pPr>
+      <w:ind w:left="720"/>
+      <w:contextualSpacing/>
+    </w:pPr>
+  </w:style>
 </w:styles>
 </file>
 

</xml_diff>

<commit_message>
added more to cheat sheet
</commit_message>
<xml_diff>
--- a/First Year/First Semester/Sistem Arhitecture/Cheat Sheets/Curs.docx
+++ b/First Year/First Semester/Sistem Arhitecture/Cheat Sheets/Curs.docx
@@ -827,8 +827,463 @@
         </w:rPr>
       </w:pPr>
     </w:p>
+    <w:p>
+      <w:pPr>
+        <w:rPr>
+          <w:rFonts w:asciiTheme="majorHAnsi" w:hAnsiTheme="majorHAnsi" w:cstheme="majorHAnsi"/>
+        </w:rPr>
+      </w:pPr>
+    </w:p>
+    <w:p>
+      <w:pPr>
+        <w:rPr>
+          <w:rFonts w:asciiTheme="majorHAnsi" w:hAnsiTheme="majorHAnsi" w:cstheme="majorHAnsi"/>
+        </w:rPr>
+      </w:pPr>
+    </w:p>
+    <w:p>
+      <w:pPr>
+        <w:rPr>
+          <w:rFonts w:asciiTheme="majorHAnsi" w:hAnsiTheme="majorHAnsi" w:cstheme="majorHAnsi"/>
+        </w:rPr>
+      </w:pPr>
+    </w:p>
+    <w:p>
+      <w:pPr>
+        <w:rPr>
+          <w:rFonts w:asciiTheme="majorHAnsi" w:hAnsiTheme="majorHAnsi" w:cstheme="majorHAnsi"/>
+        </w:rPr>
+      </w:pPr>
+    </w:p>
+    <w:p>
+      <w:pPr>
+        <w:rPr>
+          <w:rFonts w:asciiTheme="majorHAnsi" w:hAnsiTheme="majorHAnsi" w:cstheme="majorHAnsi"/>
+        </w:rPr>
+      </w:pPr>
+    </w:p>
+    <w:p>
+      <w:pPr>
+        <w:rPr>
+          <w:rFonts w:asciiTheme="majorHAnsi" w:hAnsiTheme="majorHAnsi" w:cstheme="majorHAnsi"/>
+        </w:rPr>
+      </w:pPr>
+    </w:p>
+    <w:p>
+      <w:pPr>
+        <w:rPr>
+          <w:rFonts w:asciiTheme="majorHAnsi" w:hAnsiTheme="majorHAnsi" w:cstheme="majorHAnsi"/>
+        </w:rPr>
+      </w:pPr>
+    </w:p>
+    <w:p>
+      <w:pPr>
+        <w:rPr>
+          <w:rFonts w:asciiTheme="majorHAnsi" w:hAnsiTheme="majorHAnsi" w:cstheme="majorHAnsi"/>
+        </w:rPr>
+      </w:pPr>
+    </w:p>
+    <w:p>
+      <w:pPr>
+        <w:pStyle w:val="ListParagraph"/>
+        <w:numPr>
+          <w:ilvl w:val="0"/>
+          <w:numId w:val="1"/>
+        </w:numPr>
+        <w:rPr>
+          <w:rFonts w:asciiTheme="majorHAnsi" w:hAnsiTheme="majorHAnsi" w:cstheme="majorHAnsi"/>
+          <w:sz w:val="28"/>
+          <w:szCs w:val="28"/>
+        </w:rPr>
+      </w:pPr>
+      <w:r>
+        <w:rPr>
+          <w:rFonts w:asciiTheme="majorHAnsi" w:hAnsiTheme="majorHAnsi" w:cstheme="majorHAnsi"/>
+          <w:sz w:val="28"/>
+          <w:szCs w:val="28"/>
+        </w:rPr>
+        <w:lastRenderedPageBreak/>
+        <w:t>Curs 0x04</w:t>
+      </w:r>
+    </w:p>
+    <w:p>
+      <w:pPr>
+        <w:rPr>
+          <w:rFonts w:asciiTheme="majorHAnsi" w:hAnsiTheme="majorHAnsi" w:cstheme="majorHAnsi"/>
+          <w:sz w:val="28"/>
+          <w:szCs w:val="28"/>
+        </w:rPr>
+      </w:pPr>
+      <w:r>
+        <w:rPr>
+          <w:noProof/>
+        </w:rPr>
+        <w:drawing>
+          <wp:inline distT="0" distB="0" distL="0" distR="0" wp14:anchorId="17DBC84A" wp14:editId="662ADE19">
+            <wp:extent cx="3822523" cy="2618509"/>
+            <wp:effectExtent l="0" t="0" r="6985" b="0"/>
+            <wp:docPr id="18" name="Picture 18"/>
+            <wp:cNvGraphicFramePr>
+              <a:graphicFrameLocks xmlns:a="http://schemas.openxmlformats.org/drawingml/2006/main" noChangeAspect="1"/>
+            </wp:cNvGraphicFramePr>
+            <a:graphic xmlns:a="http://schemas.openxmlformats.org/drawingml/2006/main">
+              <a:graphicData uri="http://schemas.openxmlformats.org/drawingml/2006/picture">
+                <pic:pic xmlns:pic="http://schemas.openxmlformats.org/drawingml/2006/picture">
+                  <pic:nvPicPr>
+                    <pic:cNvPr id="1" name=""/>
+                    <pic:cNvPicPr/>
+                  </pic:nvPicPr>
+                  <pic:blipFill>
+                    <a:blip r:embed="rId24"/>
+                    <a:stretch>
+                      <a:fillRect/>
+                    </a:stretch>
+                  </pic:blipFill>
+                  <pic:spPr>
+                    <a:xfrm>
+                      <a:off x="0" y="0"/>
+                      <a:ext cx="3883894" cy="2660549"/>
+                    </a:xfrm>
+                    <a:prstGeom prst="rect">
+                      <a:avLst/>
+                    </a:prstGeom>
+                  </pic:spPr>
+                </pic:pic>
+              </a:graphicData>
+            </a:graphic>
+          </wp:inline>
+        </w:drawing>
+      </w:r>
+    </w:p>
+    <w:p>
+      <w:pPr>
+        <w:rPr>
+          <w:rFonts w:asciiTheme="majorHAnsi" w:hAnsiTheme="majorHAnsi" w:cstheme="majorHAnsi"/>
+          <w:sz w:val="28"/>
+          <w:szCs w:val="28"/>
+        </w:rPr>
+      </w:pPr>
+      <w:r>
+        <w:rPr>
+          <w:noProof/>
+        </w:rPr>
+        <w:drawing>
+          <wp:inline distT="0" distB="0" distL="0" distR="0" wp14:anchorId="6FB9718A" wp14:editId="3D3CBE18">
+            <wp:extent cx="3879273" cy="2657384"/>
+            <wp:effectExtent l="0" t="0" r="6985" b="0"/>
+            <wp:docPr id="19" name="Picture 19"/>
+            <wp:cNvGraphicFramePr>
+              <a:graphicFrameLocks xmlns:a="http://schemas.openxmlformats.org/drawingml/2006/main" noChangeAspect="1"/>
+            </wp:cNvGraphicFramePr>
+            <a:graphic xmlns:a="http://schemas.openxmlformats.org/drawingml/2006/main">
+              <a:graphicData uri="http://schemas.openxmlformats.org/drawingml/2006/picture">
+                <pic:pic xmlns:pic="http://schemas.openxmlformats.org/drawingml/2006/picture">
+                  <pic:nvPicPr>
+                    <pic:cNvPr id="1" name=""/>
+                    <pic:cNvPicPr/>
+                  </pic:nvPicPr>
+                  <pic:blipFill>
+                    <a:blip r:embed="rId25"/>
+                    <a:stretch>
+                      <a:fillRect/>
+                    </a:stretch>
+                  </pic:blipFill>
+                  <pic:spPr>
+                    <a:xfrm>
+                      <a:off x="0" y="0"/>
+                      <a:ext cx="3897076" cy="2669579"/>
+                    </a:xfrm>
+                    <a:prstGeom prst="rect">
+                      <a:avLst/>
+                    </a:prstGeom>
+                  </pic:spPr>
+                </pic:pic>
+              </a:graphicData>
+            </a:graphic>
+          </wp:inline>
+        </w:drawing>
+      </w:r>
+    </w:p>
+    <w:p>
+      <w:pPr>
+        <w:rPr>
+          <w:rFonts w:asciiTheme="majorHAnsi" w:hAnsiTheme="majorHAnsi" w:cstheme="majorHAnsi"/>
+          <w:sz w:val="28"/>
+          <w:szCs w:val="28"/>
+        </w:rPr>
+      </w:pPr>
+      <w:r>
+        <w:rPr>
+          <w:noProof/>
+        </w:rPr>
+        <w:drawing>
+          <wp:inline distT="0" distB="0" distL="0" distR="0" wp14:anchorId="17DBC2CC" wp14:editId="2CB9371A">
+            <wp:extent cx="3860625" cy="2583873"/>
+            <wp:effectExtent l="0" t="0" r="6985" b="6985"/>
+            <wp:docPr id="20" name="Picture 20"/>
+            <wp:cNvGraphicFramePr>
+              <a:graphicFrameLocks xmlns:a="http://schemas.openxmlformats.org/drawingml/2006/main" noChangeAspect="1"/>
+            </wp:cNvGraphicFramePr>
+            <a:graphic xmlns:a="http://schemas.openxmlformats.org/drawingml/2006/main">
+              <a:graphicData uri="http://schemas.openxmlformats.org/drawingml/2006/picture">
+                <pic:pic xmlns:pic="http://schemas.openxmlformats.org/drawingml/2006/picture">
+                  <pic:nvPicPr>
+                    <pic:cNvPr id="1" name=""/>
+                    <pic:cNvPicPr/>
+                  </pic:nvPicPr>
+                  <pic:blipFill>
+                    <a:blip r:embed="rId26"/>
+                    <a:stretch>
+                      <a:fillRect/>
+                    </a:stretch>
+                  </pic:blipFill>
+                  <pic:spPr>
+                    <a:xfrm>
+                      <a:off x="0" y="0"/>
+                      <a:ext cx="3875004" cy="2593497"/>
+                    </a:xfrm>
+                    <a:prstGeom prst="rect">
+                      <a:avLst/>
+                    </a:prstGeom>
+                  </pic:spPr>
+                </pic:pic>
+              </a:graphicData>
+            </a:graphic>
+          </wp:inline>
+        </w:drawing>
+      </w:r>
+    </w:p>
+    <w:p>
+      <w:pPr>
+        <w:rPr>
+          <w:rFonts w:asciiTheme="majorHAnsi" w:hAnsiTheme="majorHAnsi" w:cstheme="majorHAnsi"/>
+          <w:sz w:val="28"/>
+          <w:szCs w:val="28"/>
+        </w:rPr>
+      </w:pPr>
+    </w:p>
+    <w:p>
+      <w:pPr>
+        <w:rPr>
+          <w:rFonts w:asciiTheme="majorHAnsi" w:hAnsiTheme="majorHAnsi" w:cstheme="majorHAnsi"/>
+          <w:sz w:val="28"/>
+          <w:szCs w:val="28"/>
+        </w:rPr>
+      </w:pPr>
+      <w:r>
+        <w:rPr>
+          <w:noProof/>
+        </w:rPr>
+        <w:lastRenderedPageBreak/>
+        <w:drawing>
+          <wp:inline distT="0" distB="0" distL="0" distR="0" wp14:anchorId="4825CC0D" wp14:editId="2CA3AF0C">
+            <wp:extent cx="3569354" cy="2597727"/>
+            <wp:effectExtent l="0" t="0" r="0" b="0"/>
+            <wp:docPr id="21" name="Picture 21"/>
+            <wp:cNvGraphicFramePr>
+              <a:graphicFrameLocks xmlns:a="http://schemas.openxmlformats.org/drawingml/2006/main" noChangeAspect="1"/>
+            </wp:cNvGraphicFramePr>
+            <a:graphic xmlns:a="http://schemas.openxmlformats.org/drawingml/2006/main">
+              <a:graphicData uri="http://schemas.openxmlformats.org/drawingml/2006/picture">
+                <pic:pic xmlns:pic="http://schemas.openxmlformats.org/drawingml/2006/picture">
+                  <pic:nvPicPr>
+                    <pic:cNvPr id="1" name=""/>
+                    <pic:cNvPicPr/>
+                  </pic:nvPicPr>
+                  <pic:blipFill>
+                    <a:blip r:embed="rId27"/>
+                    <a:stretch>
+                      <a:fillRect/>
+                    </a:stretch>
+                  </pic:blipFill>
+                  <pic:spPr>
+                    <a:xfrm>
+                      <a:off x="0" y="0"/>
+                      <a:ext cx="3574601" cy="2601546"/>
+                    </a:xfrm>
+                    <a:prstGeom prst="rect">
+                      <a:avLst/>
+                    </a:prstGeom>
+                  </pic:spPr>
+                </pic:pic>
+              </a:graphicData>
+            </a:graphic>
+          </wp:inline>
+        </w:drawing>
+      </w:r>
+    </w:p>
+    <w:p>
+      <w:pPr>
+        <w:rPr>
+          <w:rFonts w:asciiTheme="majorHAnsi" w:hAnsiTheme="majorHAnsi" w:cstheme="majorHAnsi"/>
+        </w:rPr>
+      </w:pPr>
+      <w:r>
+        <w:rPr>
+          <w:noProof/>
+        </w:rPr>
+        <w:drawing>
+          <wp:inline distT="0" distB="0" distL="0" distR="0" wp14:anchorId="375BE3C5" wp14:editId="5F3F9216">
+            <wp:extent cx="3428324" cy="2154382"/>
+            <wp:effectExtent l="0" t="0" r="1270" b="0"/>
+            <wp:docPr id="22" name="Picture 22"/>
+            <wp:cNvGraphicFramePr>
+              <a:graphicFrameLocks xmlns:a="http://schemas.openxmlformats.org/drawingml/2006/main" noChangeAspect="1"/>
+            </wp:cNvGraphicFramePr>
+            <a:graphic xmlns:a="http://schemas.openxmlformats.org/drawingml/2006/main">
+              <a:graphicData uri="http://schemas.openxmlformats.org/drawingml/2006/picture">
+                <pic:pic xmlns:pic="http://schemas.openxmlformats.org/drawingml/2006/picture">
+                  <pic:nvPicPr>
+                    <pic:cNvPr id="1" name=""/>
+                    <pic:cNvPicPr/>
+                  </pic:nvPicPr>
+                  <pic:blipFill>
+                    <a:blip r:embed="rId28"/>
+                    <a:stretch>
+                      <a:fillRect/>
+                    </a:stretch>
+                  </pic:blipFill>
+                  <pic:spPr>
+                    <a:xfrm>
+                      <a:off x="0" y="0"/>
+                      <a:ext cx="3441891" cy="2162908"/>
+                    </a:xfrm>
+                    <a:prstGeom prst="rect">
+                      <a:avLst/>
+                    </a:prstGeom>
+                  </pic:spPr>
+                </pic:pic>
+              </a:graphicData>
+            </a:graphic>
+          </wp:inline>
+        </w:drawing>
+      </w:r>
+      <w:r>
+        <w:rPr>
+          <w:noProof/>
+        </w:rPr>
+        <w:drawing>
+          <wp:inline distT="0" distB="0" distL="0" distR="0" wp14:anchorId="7A3B60F4" wp14:editId="4665D7CF">
+            <wp:extent cx="2258291" cy="775346"/>
+            <wp:effectExtent l="0" t="0" r="8890" b="5715"/>
+            <wp:docPr id="23" name="Picture 23"/>
+            <wp:cNvGraphicFramePr>
+              <a:graphicFrameLocks xmlns:a="http://schemas.openxmlformats.org/drawingml/2006/main" noChangeAspect="1"/>
+            </wp:cNvGraphicFramePr>
+            <a:graphic xmlns:a="http://schemas.openxmlformats.org/drawingml/2006/main">
+              <a:graphicData uri="http://schemas.openxmlformats.org/drawingml/2006/picture">
+                <pic:pic xmlns:pic="http://schemas.openxmlformats.org/drawingml/2006/picture">
+                  <pic:nvPicPr>
+                    <pic:cNvPr id="1" name=""/>
+                    <pic:cNvPicPr/>
+                  </pic:nvPicPr>
+                  <pic:blipFill>
+                    <a:blip r:embed="rId29"/>
+                    <a:stretch>
+                      <a:fillRect/>
+                    </a:stretch>
+                  </pic:blipFill>
+                  <pic:spPr>
+                    <a:xfrm>
+                      <a:off x="0" y="0"/>
+                      <a:ext cx="2306227" cy="791804"/>
+                    </a:xfrm>
+                    <a:prstGeom prst="rect">
+                      <a:avLst/>
+                    </a:prstGeom>
+                  </pic:spPr>
+                </pic:pic>
+              </a:graphicData>
+            </a:graphic>
+          </wp:inline>
+        </w:drawing>
+      </w:r>
+    </w:p>
+    <w:p>
+      <w:pPr>
+        <w:rPr>
+          <w:rFonts w:asciiTheme="majorHAnsi" w:hAnsiTheme="majorHAnsi" w:cstheme="majorHAnsi"/>
+        </w:rPr>
+      </w:pPr>
+    </w:p>
+    <w:p>
+      <w:pPr>
+        <w:pStyle w:val="ListParagraph"/>
+        <w:numPr>
+          <w:ilvl w:val="0"/>
+          <w:numId w:val="1"/>
+        </w:numPr>
+        <w:rPr>
+          <w:rFonts w:asciiTheme="majorHAnsi" w:hAnsiTheme="majorHAnsi" w:cstheme="majorHAnsi"/>
+          <w:sz w:val="28"/>
+          <w:szCs w:val="28"/>
+        </w:rPr>
+      </w:pPr>
+      <w:r>
+        <w:rPr>
+          <w:rFonts w:asciiTheme="majorHAnsi" w:hAnsiTheme="majorHAnsi" w:cstheme="majorHAnsi"/>
+          <w:sz w:val="28"/>
+          <w:szCs w:val="28"/>
+        </w:rPr>
+        <w:t>Curs 0x05</w:t>
+      </w:r>
+    </w:p>
+    <w:p>
+      <w:pPr>
+        <w:rPr>
+          <w:rFonts w:asciiTheme="majorHAnsi" w:hAnsiTheme="majorHAnsi" w:cstheme="majorHAnsi"/>
+        </w:rPr>
+      </w:pPr>
+      <w:r>
+        <w:rPr>
+          <w:noProof/>
+        </w:rPr>
+        <w:drawing>
+          <wp:inline distT="0" distB="0" distL="0" distR="0" wp14:anchorId="20CBB130" wp14:editId="55F1CE33">
+            <wp:extent cx="4429372" cy="3221182"/>
+            <wp:effectExtent l="0" t="0" r="0" b="0"/>
+            <wp:docPr id="24" name="Picture 24"/>
+            <wp:cNvGraphicFramePr>
+              <a:graphicFrameLocks xmlns:a="http://schemas.openxmlformats.org/drawingml/2006/main" noChangeAspect="1"/>
+            </wp:cNvGraphicFramePr>
+            <a:graphic xmlns:a="http://schemas.openxmlformats.org/drawingml/2006/main">
+              <a:graphicData uri="http://schemas.openxmlformats.org/drawingml/2006/picture">
+                <pic:pic xmlns:pic="http://schemas.openxmlformats.org/drawingml/2006/picture">
+                  <pic:nvPicPr>
+                    <pic:cNvPr id="1" name=""/>
+                    <pic:cNvPicPr/>
+                  </pic:nvPicPr>
+                  <pic:blipFill>
+                    <a:blip r:embed="rId30"/>
+                    <a:stretch>
+                      <a:fillRect/>
+                    </a:stretch>
+                  </pic:blipFill>
+                  <pic:spPr>
+                    <a:xfrm>
+                      <a:off x="0" y="0"/>
+                      <a:ext cx="4446189" cy="3233412"/>
+                    </a:xfrm>
+                    <a:prstGeom prst="rect">
+                      <a:avLst/>
+                    </a:prstGeom>
+                  </pic:spPr>
+                </pic:pic>
+              </a:graphicData>
+            </a:graphic>
+          </wp:inline>
+        </w:drawing>
+      </w:r>
+    </w:p>
+    <w:p>
+      <w:pPr>
+        <w:rPr>
+          <w:rFonts w:asciiTheme="majorHAnsi" w:hAnsiTheme="majorHAnsi" w:cstheme="majorHAnsi"/>
+        </w:rPr>
+      </w:pPr>
+    </w:p>
     <w:sectPr>
-      <w:headerReference w:type="default" r:id="rId24"/>
+      <w:headerReference w:type="default" r:id="rId31"/>
       <w:pgSz w:w="11906" w:h="16838"/>
       <w:pgMar w:top="1440" w:right="1440" w:bottom="1440" w:left="1440" w:header="708" w:footer="708" w:gutter="0"/>
       <w:cols w:space="708"/>
@@ -918,7 +1373,7 @@
   <w:abstractNum w:abstractNumId="0" w15:restartNumberingAfterBreak="0">
     <w:nsid w:val="515D1625"/>
     <w:multiLevelType w:val="hybridMultilevel"/>
-    <w:tmpl w:val="12A46980"/>
+    <w:tmpl w:val="2B2EEBFE"/>
     <w:lvl w:ilvl="0" w:tplc="04180001">
       <w:start w:val="1"/>
       <w:numFmt w:val="bullet"/>

</xml_diff>

<commit_message>
finalized cheat sheet for course
</commit_message>
<xml_diff>
--- a/First Year/First Semester/Sistem Arhitecture/Cheat Sheets/Curs.docx
+++ b/First Year/First Semester/Sistem Arhitecture/Cheat Sheets/Curs.docx
@@ -1277,13 +1277,1075 @@
     </w:p>
     <w:p>
       <w:pPr>
-        <w:rPr>
-          <w:rFonts w:asciiTheme="majorHAnsi" w:hAnsiTheme="majorHAnsi" w:cstheme="majorHAnsi"/>
-        </w:rPr>
-      </w:pPr>
+        <w:pStyle w:val="ListParagraph"/>
+        <w:numPr>
+          <w:ilvl w:val="0"/>
+          <w:numId w:val="1"/>
+        </w:numPr>
+        <w:rPr>
+          <w:rFonts w:asciiTheme="majorHAnsi" w:hAnsiTheme="majorHAnsi" w:cstheme="majorHAnsi"/>
+          <w:sz w:val="28"/>
+          <w:szCs w:val="28"/>
+        </w:rPr>
+      </w:pPr>
+      <w:r>
+        <w:rPr>
+          <w:rFonts w:asciiTheme="majorHAnsi" w:hAnsiTheme="majorHAnsi" w:cstheme="majorHAnsi"/>
+          <w:sz w:val="28"/>
+          <w:szCs w:val="28"/>
+        </w:rPr>
+        <w:lastRenderedPageBreak/>
+        <w:t>Curs 0x0</w:t>
+      </w:r>
+      <w:r>
+        <w:rPr>
+          <w:rFonts w:asciiTheme="majorHAnsi" w:hAnsiTheme="majorHAnsi" w:cstheme="majorHAnsi"/>
+          <w:sz w:val="28"/>
+          <w:szCs w:val="28"/>
+        </w:rPr>
+        <w:t>6</w:t>
+      </w:r>
+    </w:p>
+    <w:p>
+      <w:pPr>
+        <w:rPr>
+          <w:rFonts w:asciiTheme="majorHAnsi" w:hAnsiTheme="majorHAnsi" w:cstheme="majorHAnsi"/>
+        </w:rPr>
+      </w:pPr>
+      <w:r>
+        <w:rPr>
+          <w:noProof/>
+        </w:rPr>
+        <w:drawing>
+          <wp:inline distT="0" distB="0" distL="0" distR="0" wp14:anchorId="3C865272" wp14:editId="50C51274">
+            <wp:extent cx="4260273" cy="2909881"/>
+            <wp:effectExtent l="0" t="0" r="6985" b="5080"/>
+            <wp:docPr id="25" name="Picture 25"/>
+            <wp:cNvGraphicFramePr>
+              <a:graphicFrameLocks xmlns:a="http://schemas.openxmlformats.org/drawingml/2006/main" noChangeAspect="1"/>
+            </wp:cNvGraphicFramePr>
+            <a:graphic xmlns:a="http://schemas.openxmlformats.org/drawingml/2006/main">
+              <a:graphicData uri="http://schemas.openxmlformats.org/drawingml/2006/picture">
+                <pic:pic xmlns:pic="http://schemas.openxmlformats.org/drawingml/2006/picture">
+                  <pic:nvPicPr>
+                    <pic:cNvPr id="1" name=""/>
+                    <pic:cNvPicPr/>
+                  </pic:nvPicPr>
+                  <pic:blipFill>
+                    <a:blip r:embed="rId31"/>
+                    <a:stretch>
+                      <a:fillRect/>
+                    </a:stretch>
+                  </pic:blipFill>
+                  <pic:spPr>
+                    <a:xfrm>
+                      <a:off x="0" y="0"/>
+                      <a:ext cx="4271990" cy="2917884"/>
+                    </a:xfrm>
+                    <a:prstGeom prst="rect">
+                      <a:avLst/>
+                    </a:prstGeom>
+                  </pic:spPr>
+                </pic:pic>
+              </a:graphicData>
+            </a:graphic>
+          </wp:inline>
+        </w:drawing>
+      </w:r>
+    </w:p>
+    <w:p>
+      <w:pPr>
+        <w:rPr>
+          <w:noProof/>
+        </w:rPr>
+      </w:pPr>
+      <w:r>
+        <w:rPr>
+          <w:noProof/>
+        </w:rPr>
+        <w:drawing>
+          <wp:inline distT="0" distB="0" distL="0" distR="0" wp14:anchorId="22D71158" wp14:editId="2F62DC55">
+            <wp:extent cx="2532275" cy="1863436"/>
+            <wp:effectExtent l="0" t="0" r="1905" b="3810"/>
+            <wp:docPr id="27" name="Picture 27"/>
+            <wp:cNvGraphicFramePr>
+              <a:graphicFrameLocks xmlns:a="http://schemas.openxmlformats.org/drawingml/2006/main" noChangeAspect="1"/>
+            </wp:cNvGraphicFramePr>
+            <a:graphic xmlns:a="http://schemas.openxmlformats.org/drawingml/2006/main">
+              <a:graphicData uri="http://schemas.openxmlformats.org/drawingml/2006/picture">
+                <pic:pic xmlns:pic="http://schemas.openxmlformats.org/drawingml/2006/picture">
+                  <pic:nvPicPr>
+                    <pic:cNvPr id="1" name=""/>
+                    <pic:cNvPicPr/>
+                  </pic:nvPicPr>
+                  <pic:blipFill>
+                    <a:blip r:embed="rId32"/>
+                    <a:stretch>
+                      <a:fillRect/>
+                    </a:stretch>
+                  </pic:blipFill>
+                  <pic:spPr>
+                    <a:xfrm>
+                      <a:off x="0" y="0"/>
+                      <a:ext cx="2540305" cy="1869345"/>
+                    </a:xfrm>
+                    <a:prstGeom prst="rect">
+                      <a:avLst/>
+                    </a:prstGeom>
+                  </pic:spPr>
+                </pic:pic>
+              </a:graphicData>
+            </a:graphic>
+          </wp:inline>
+        </w:drawing>
+      </w:r>
+      <w:r>
+        <w:rPr>
+          <w:noProof/>
+        </w:rPr>
+        <w:drawing>
+          <wp:inline distT="0" distB="0" distL="0" distR="0" wp14:anchorId="6E86D60D" wp14:editId="375AB629">
+            <wp:extent cx="2964873" cy="1338131"/>
+            <wp:effectExtent l="0" t="0" r="6985" b="0"/>
+            <wp:docPr id="28" name="Picture 28"/>
+            <wp:cNvGraphicFramePr>
+              <a:graphicFrameLocks xmlns:a="http://schemas.openxmlformats.org/drawingml/2006/main" noChangeAspect="1"/>
+            </wp:cNvGraphicFramePr>
+            <a:graphic xmlns:a="http://schemas.openxmlformats.org/drawingml/2006/main">
+              <a:graphicData uri="http://schemas.openxmlformats.org/drawingml/2006/picture">
+                <pic:pic xmlns:pic="http://schemas.openxmlformats.org/drawingml/2006/picture">
+                  <pic:nvPicPr>
+                    <pic:cNvPr id="1" name=""/>
+                    <pic:cNvPicPr/>
+                  </pic:nvPicPr>
+                  <pic:blipFill rotWithShape="1">
+                    <a:blip r:embed="rId33"/>
+                    <a:srcRect t="8804"/>
+                    <a:stretch/>
+                  </pic:blipFill>
+                  <pic:spPr bwMode="auto">
+                    <a:xfrm>
+                      <a:off x="0" y="0"/>
+                      <a:ext cx="3083012" cy="1391450"/>
+                    </a:xfrm>
+                    <a:prstGeom prst="rect">
+                      <a:avLst/>
+                    </a:prstGeom>
+                    <a:ln>
+                      <a:noFill/>
+                    </a:ln>
+                    <a:extLst>
+                      <a:ext uri="{53640926-AAD7-44D8-BBD7-CCE9431645EC}">
+                        <a14:shadowObscured xmlns:a14="http://schemas.microsoft.com/office/drawing/2010/main"/>
+                      </a:ext>
+                    </a:extLst>
+                  </pic:spPr>
+                </pic:pic>
+              </a:graphicData>
+            </a:graphic>
+          </wp:inline>
+        </w:drawing>
+      </w:r>
+    </w:p>
+    <w:p>
+      <w:pPr>
+        <w:rPr>
+          <w:rFonts w:asciiTheme="majorHAnsi" w:hAnsiTheme="majorHAnsi" w:cstheme="majorHAnsi"/>
+        </w:rPr>
+      </w:pPr>
+    </w:p>
+    <w:p>
+      <w:pPr>
+        <w:rPr>
+          <w:rFonts w:asciiTheme="majorHAnsi" w:hAnsiTheme="majorHAnsi" w:cstheme="majorHAnsi"/>
+        </w:rPr>
+      </w:pPr>
+      <w:r>
+        <w:rPr>
+          <w:noProof/>
+        </w:rPr>
+        <w:drawing>
+          <wp:inline distT="0" distB="0" distL="0" distR="0" wp14:anchorId="338112B8" wp14:editId="1DCF4906">
+            <wp:extent cx="2808112" cy="755073"/>
+            <wp:effectExtent l="0" t="0" r="0" b="6985"/>
+            <wp:docPr id="29" name="Picture 29"/>
+            <wp:cNvGraphicFramePr>
+              <a:graphicFrameLocks xmlns:a="http://schemas.openxmlformats.org/drawingml/2006/main" noChangeAspect="1"/>
+            </wp:cNvGraphicFramePr>
+            <a:graphic xmlns:a="http://schemas.openxmlformats.org/drawingml/2006/main">
+              <a:graphicData uri="http://schemas.openxmlformats.org/drawingml/2006/picture">
+                <pic:pic xmlns:pic="http://schemas.openxmlformats.org/drawingml/2006/picture">
+                  <pic:nvPicPr>
+                    <pic:cNvPr id="1" name=""/>
+                    <pic:cNvPicPr/>
+                  </pic:nvPicPr>
+                  <pic:blipFill>
+                    <a:blip r:embed="rId34"/>
+                    <a:stretch>
+                      <a:fillRect/>
+                    </a:stretch>
+                  </pic:blipFill>
+                  <pic:spPr>
+                    <a:xfrm>
+                      <a:off x="0" y="0"/>
+                      <a:ext cx="2830945" cy="761212"/>
+                    </a:xfrm>
+                    <a:prstGeom prst="rect">
+                      <a:avLst/>
+                    </a:prstGeom>
+                  </pic:spPr>
+                </pic:pic>
+              </a:graphicData>
+            </a:graphic>
+          </wp:inline>
+        </w:drawing>
+      </w:r>
+      <w:r>
+        <w:rPr>
+          <w:noProof/>
+        </w:rPr>
+        <w:drawing>
+          <wp:inline distT="0" distB="0" distL="0" distR="0" wp14:anchorId="00C82CE3" wp14:editId="30407D96">
+            <wp:extent cx="2694709" cy="1390047"/>
+            <wp:effectExtent l="0" t="0" r="0" b="635"/>
+            <wp:docPr id="30" name="Picture 30"/>
+            <wp:cNvGraphicFramePr>
+              <a:graphicFrameLocks xmlns:a="http://schemas.openxmlformats.org/drawingml/2006/main" noChangeAspect="1"/>
+            </wp:cNvGraphicFramePr>
+            <a:graphic xmlns:a="http://schemas.openxmlformats.org/drawingml/2006/main">
+              <a:graphicData uri="http://schemas.openxmlformats.org/drawingml/2006/picture">
+                <pic:pic xmlns:pic="http://schemas.openxmlformats.org/drawingml/2006/picture">
+                  <pic:nvPicPr>
+                    <pic:cNvPr id="1" name=""/>
+                    <pic:cNvPicPr/>
+                  </pic:nvPicPr>
+                  <pic:blipFill>
+                    <a:blip r:embed="rId35"/>
+                    <a:stretch>
+                      <a:fillRect/>
+                    </a:stretch>
+                  </pic:blipFill>
+                  <pic:spPr>
+                    <a:xfrm>
+                      <a:off x="0" y="0"/>
+                      <a:ext cx="2707983" cy="1396894"/>
+                    </a:xfrm>
+                    <a:prstGeom prst="rect">
+                      <a:avLst/>
+                    </a:prstGeom>
+                  </pic:spPr>
+                </pic:pic>
+              </a:graphicData>
+            </a:graphic>
+          </wp:inline>
+        </w:drawing>
+      </w:r>
+    </w:p>
+    <w:p>
+      <w:pPr>
+        <w:rPr>
+          <w:rFonts w:asciiTheme="majorHAnsi" w:hAnsiTheme="majorHAnsi" w:cstheme="majorHAnsi"/>
+        </w:rPr>
+      </w:pPr>
+      <w:r>
+        <w:rPr>
+          <w:noProof/>
+        </w:rPr>
+        <w:drawing>
+          <wp:inline distT="0" distB="0" distL="0" distR="0" wp14:anchorId="380C8E16" wp14:editId="6DD0B667">
+            <wp:extent cx="2692723" cy="858982"/>
+            <wp:effectExtent l="0" t="0" r="0" b="0"/>
+            <wp:docPr id="32" name="Picture 32"/>
+            <wp:cNvGraphicFramePr>
+              <a:graphicFrameLocks xmlns:a="http://schemas.openxmlformats.org/drawingml/2006/main" noChangeAspect="1"/>
+            </wp:cNvGraphicFramePr>
+            <a:graphic xmlns:a="http://schemas.openxmlformats.org/drawingml/2006/main">
+              <a:graphicData uri="http://schemas.openxmlformats.org/drawingml/2006/picture">
+                <pic:pic xmlns:pic="http://schemas.openxmlformats.org/drawingml/2006/picture">
+                  <pic:nvPicPr>
+                    <pic:cNvPr id="1" name=""/>
+                    <pic:cNvPicPr/>
+                  </pic:nvPicPr>
+                  <pic:blipFill rotWithShape="1">
+                    <a:blip r:embed="rId36"/>
+                    <a:srcRect t="-1" b="2330"/>
+                    <a:stretch/>
+                  </pic:blipFill>
+                  <pic:spPr bwMode="auto">
+                    <a:xfrm>
+                      <a:off x="0" y="0"/>
+                      <a:ext cx="2741643" cy="874588"/>
+                    </a:xfrm>
+                    <a:prstGeom prst="rect">
+                      <a:avLst/>
+                    </a:prstGeom>
+                    <a:ln>
+                      <a:noFill/>
+                    </a:ln>
+                    <a:extLst>
+                      <a:ext uri="{53640926-AAD7-44D8-BBD7-CCE9431645EC}">
+                        <a14:shadowObscured xmlns:a14="http://schemas.microsoft.com/office/drawing/2010/main"/>
+                      </a:ext>
+                    </a:extLst>
+                  </pic:spPr>
+                </pic:pic>
+              </a:graphicData>
+            </a:graphic>
+          </wp:inline>
+        </w:drawing>
+      </w:r>
+      <w:r>
+        <w:rPr>
+          <w:rFonts w:asciiTheme="majorHAnsi" w:hAnsiTheme="majorHAnsi" w:cstheme="majorHAnsi"/>
+        </w:rPr>
+        <w:t xml:space="preserve">         </w:t>
+      </w:r>
+      <w:r>
+        <w:rPr>
+          <w:noProof/>
+        </w:rPr>
+        <w:drawing>
+          <wp:inline distT="0" distB="0" distL="0" distR="0" wp14:anchorId="24A34A1E" wp14:editId="46016E8D">
+            <wp:extent cx="2595937" cy="1288477"/>
+            <wp:effectExtent l="0" t="0" r="0" b="6985"/>
+            <wp:docPr id="31" name="Picture 31"/>
+            <wp:cNvGraphicFramePr>
+              <a:graphicFrameLocks xmlns:a="http://schemas.openxmlformats.org/drawingml/2006/main" noChangeAspect="1"/>
+            </wp:cNvGraphicFramePr>
+            <a:graphic xmlns:a="http://schemas.openxmlformats.org/drawingml/2006/main">
+              <a:graphicData uri="http://schemas.openxmlformats.org/drawingml/2006/picture">
+                <pic:pic xmlns:pic="http://schemas.openxmlformats.org/drawingml/2006/picture">
+                  <pic:nvPicPr>
+                    <pic:cNvPr id="1" name=""/>
+                    <pic:cNvPicPr/>
+                  </pic:nvPicPr>
+                  <pic:blipFill>
+                    <a:blip r:embed="rId37"/>
+                    <a:stretch>
+                      <a:fillRect/>
+                    </a:stretch>
+                  </pic:blipFill>
+                  <pic:spPr>
+                    <a:xfrm>
+                      <a:off x="0" y="0"/>
+                      <a:ext cx="2617391" cy="1299126"/>
+                    </a:xfrm>
+                    <a:prstGeom prst="rect">
+                      <a:avLst/>
+                    </a:prstGeom>
+                  </pic:spPr>
+                </pic:pic>
+              </a:graphicData>
+            </a:graphic>
+          </wp:inline>
+        </w:drawing>
+      </w:r>
+    </w:p>
+    <w:p>
+      <w:pPr>
+        <w:rPr>
+          <w:rFonts w:asciiTheme="majorHAnsi" w:hAnsiTheme="majorHAnsi" w:cstheme="majorHAnsi"/>
+        </w:rPr>
+      </w:pPr>
+    </w:p>
+    <w:p>
+      <w:pPr>
+        <w:pStyle w:val="ListParagraph"/>
+        <w:numPr>
+          <w:ilvl w:val="0"/>
+          <w:numId w:val="1"/>
+        </w:numPr>
+        <w:rPr>
+          <w:rFonts w:asciiTheme="majorHAnsi" w:hAnsiTheme="majorHAnsi" w:cstheme="majorHAnsi"/>
+          <w:sz w:val="28"/>
+          <w:szCs w:val="28"/>
+        </w:rPr>
+      </w:pPr>
+      <w:r>
+        <w:rPr>
+          <w:rFonts w:asciiTheme="majorHAnsi" w:hAnsiTheme="majorHAnsi" w:cstheme="majorHAnsi"/>
+          <w:sz w:val="28"/>
+          <w:szCs w:val="28"/>
+        </w:rPr>
+        <w:lastRenderedPageBreak/>
+        <w:t>Curs 0x07</w:t>
+      </w:r>
+    </w:p>
+    <w:p>
+      <w:pPr>
+        <w:rPr>
+          <w:rFonts w:asciiTheme="majorHAnsi" w:hAnsiTheme="majorHAnsi" w:cstheme="majorHAnsi"/>
+        </w:rPr>
+      </w:pPr>
+      <w:r>
+        <w:rPr>
+          <w:noProof/>
+        </w:rPr>
+        <w:drawing>
+          <wp:inline distT="0" distB="0" distL="0" distR="0" wp14:anchorId="54950369" wp14:editId="689C5423">
+            <wp:extent cx="2536806" cy="1433945"/>
+            <wp:effectExtent l="0" t="0" r="0" b="0"/>
+            <wp:docPr id="33" name="Picture 33"/>
+            <wp:cNvGraphicFramePr>
+              <a:graphicFrameLocks xmlns:a="http://schemas.openxmlformats.org/drawingml/2006/main" noChangeAspect="1"/>
+            </wp:cNvGraphicFramePr>
+            <a:graphic xmlns:a="http://schemas.openxmlformats.org/drawingml/2006/main">
+              <a:graphicData uri="http://schemas.openxmlformats.org/drawingml/2006/picture">
+                <pic:pic xmlns:pic="http://schemas.openxmlformats.org/drawingml/2006/picture">
+                  <pic:nvPicPr>
+                    <pic:cNvPr id="1" name=""/>
+                    <pic:cNvPicPr/>
+                  </pic:nvPicPr>
+                  <pic:blipFill>
+                    <a:blip r:embed="rId38"/>
+                    <a:stretch>
+                      <a:fillRect/>
+                    </a:stretch>
+                  </pic:blipFill>
+                  <pic:spPr>
+                    <a:xfrm>
+                      <a:off x="0" y="0"/>
+                      <a:ext cx="2555746" cy="1444651"/>
+                    </a:xfrm>
+                    <a:prstGeom prst="rect">
+                      <a:avLst/>
+                    </a:prstGeom>
+                  </pic:spPr>
+                </pic:pic>
+              </a:graphicData>
+            </a:graphic>
+          </wp:inline>
+        </w:drawing>
+      </w:r>
+      <w:r>
+        <w:rPr>
+          <w:noProof/>
+        </w:rPr>
+        <w:drawing>
+          <wp:inline distT="0" distB="0" distL="0" distR="0" wp14:anchorId="1746B9B0" wp14:editId="27370B47">
+            <wp:extent cx="3172691" cy="1351539"/>
+            <wp:effectExtent l="0" t="0" r="8890" b="1270"/>
+            <wp:docPr id="34" name="Picture 34"/>
+            <wp:cNvGraphicFramePr>
+              <a:graphicFrameLocks xmlns:a="http://schemas.openxmlformats.org/drawingml/2006/main" noChangeAspect="1"/>
+            </wp:cNvGraphicFramePr>
+            <a:graphic xmlns:a="http://schemas.openxmlformats.org/drawingml/2006/main">
+              <a:graphicData uri="http://schemas.openxmlformats.org/drawingml/2006/picture">
+                <pic:pic xmlns:pic="http://schemas.openxmlformats.org/drawingml/2006/picture">
+                  <pic:nvPicPr>
+                    <pic:cNvPr id="1" name=""/>
+                    <pic:cNvPicPr/>
+                  </pic:nvPicPr>
+                  <pic:blipFill>
+                    <a:blip r:embed="rId39"/>
+                    <a:stretch>
+                      <a:fillRect/>
+                    </a:stretch>
+                  </pic:blipFill>
+                  <pic:spPr>
+                    <a:xfrm>
+                      <a:off x="0" y="0"/>
+                      <a:ext cx="3216055" cy="1370012"/>
+                    </a:xfrm>
+                    <a:prstGeom prst="rect">
+                      <a:avLst/>
+                    </a:prstGeom>
+                  </pic:spPr>
+                </pic:pic>
+              </a:graphicData>
+            </a:graphic>
+          </wp:inline>
+        </w:drawing>
+      </w:r>
+    </w:p>
+    <w:p>
+      <w:pPr>
+        <w:rPr>
+          <w:rFonts w:asciiTheme="majorHAnsi" w:hAnsiTheme="majorHAnsi" w:cstheme="majorHAnsi"/>
+        </w:rPr>
+      </w:pPr>
+      <w:r>
+        <w:rPr>
+          <w:noProof/>
+        </w:rPr>
+        <w:drawing>
+          <wp:inline distT="0" distB="0" distL="0" distR="0" wp14:anchorId="35C568A7" wp14:editId="10AB8131">
+            <wp:extent cx="2956560" cy="2401018"/>
+            <wp:effectExtent l="0" t="0" r="0" b="0"/>
+            <wp:docPr id="35" name="Picture 35"/>
+            <wp:cNvGraphicFramePr>
+              <a:graphicFrameLocks xmlns:a="http://schemas.openxmlformats.org/drawingml/2006/main" noChangeAspect="1"/>
+            </wp:cNvGraphicFramePr>
+            <a:graphic xmlns:a="http://schemas.openxmlformats.org/drawingml/2006/main">
+              <a:graphicData uri="http://schemas.openxmlformats.org/drawingml/2006/picture">
+                <pic:pic xmlns:pic="http://schemas.openxmlformats.org/drawingml/2006/picture">
+                  <pic:nvPicPr>
+                    <pic:cNvPr id="1" name=""/>
+                    <pic:cNvPicPr/>
+                  </pic:nvPicPr>
+                  <pic:blipFill>
+                    <a:blip r:embed="rId40"/>
+                    <a:stretch>
+                      <a:fillRect/>
+                    </a:stretch>
+                  </pic:blipFill>
+                  <pic:spPr>
+                    <a:xfrm>
+                      <a:off x="0" y="0"/>
+                      <a:ext cx="2983591" cy="2422970"/>
+                    </a:xfrm>
+                    <a:prstGeom prst="rect">
+                      <a:avLst/>
+                    </a:prstGeom>
+                  </pic:spPr>
+                </pic:pic>
+              </a:graphicData>
+            </a:graphic>
+          </wp:inline>
+        </w:drawing>
+      </w:r>
+    </w:p>
+    <w:p>
+      <w:pPr>
+        <w:pStyle w:val="ListParagraph"/>
+        <w:numPr>
+          <w:ilvl w:val="0"/>
+          <w:numId w:val="1"/>
+        </w:numPr>
+        <w:rPr>
+          <w:rFonts w:asciiTheme="majorHAnsi" w:hAnsiTheme="majorHAnsi" w:cstheme="majorHAnsi"/>
+          <w:sz w:val="28"/>
+          <w:szCs w:val="28"/>
+        </w:rPr>
+      </w:pPr>
+      <w:r>
+        <w:rPr>
+          <w:rFonts w:asciiTheme="majorHAnsi" w:hAnsiTheme="majorHAnsi" w:cstheme="majorHAnsi"/>
+          <w:sz w:val="28"/>
+          <w:szCs w:val="28"/>
+        </w:rPr>
+        <w:t>Curs 0x08</w:t>
+      </w:r>
+    </w:p>
+    <w:p>
+      <w:pPr>
+        <w:rPr>
+          <w:rFonts w:asciiTheme="majorHAnsi" w:hAnsiTheme="majorHAnsi" w:cstheme="majorHAnsi"/>
+        </w:rPr>
+      </w:pPr>
+      <w:r>
+        <w:rPr>
+          <w:noProof/>
+        </w:rPr>
+        <w:drawing>
+          <wp:inline distT="0" distB="0" distL="0" distR="0" wp14:anchorId="7EA31220" wp14:editId="728DB604">
+            <wp:extent cx="3424592" cy="2461260"/>
+            <wp:effectExtent l="0" t="0" r="4445" b="0"/>
+            <wp:docPr id="36" name="Picture 36"/>
+            <wp:cNvGraphicFramePr>
+              <a:graphicFrameLocks xmlns:a="http://schemas.openxmlformats.org/drawingml/2006/main" noChangeAspect="1"/>
+            </wp:cNvGraphicFramePr>
+            <a:graphic xmlns:a="http://schemas.openxmlformats.org/drawingml/2006/main">
+              <a:graphicData uri="http://schemas.openxmlformats.org/drawingml/2006/picture">
+                <pic:pic xmlns:pic="http://schemas.openxmlformats.org/drawingml/2006/picture">
+                  <pic:nvPicPr>
+                    <pic:cNvPr id="1" name=""/>
+                    <pic:cNvPicPr/>
+                  </pic:nvPicPr>
+                  <pic:blipFill>
+                    <a:blip r:embed="rId41"/>
+                    <a:stretch>
+                      <a:fillRect/>
+                    </a:stretch>
+                  </pic:blipFill>
+                  <pic:spPr>
+                    <a:xfrm>
+                      <a:off x="0" y="0"/>
+                      <a:ext cx="3446400" cy="2476934"/>
+                    </a:xfrm>
+                    <a:prstGeom prst="rect">
+                      <a:avLst/>
+                    </a:prstGeom>
+                  </pic:spPr>
+                </pic:pic>
+              </a:graphicData>
+            </a:graphic>
+          </wp:inline>
+        </w:drawing>
+      </w:r>
+    </w:p>
+    <w:p>
+      <w:pPr>
+        <w:rPr>
+          <w:rFonts w:asciiTheme="majorHAnsi" w:hAnsiTheme="majorHAnsi" w:cstheme="majorHAnsi"/>
+        </w:rPr>
+      </w:pPr>
+      <w:r>
+        <w:rPr>
+          <w:noProof/>
+        </w:rPr>
+        <w:drawing>
+          <wp:inline distT="0" distB="0" distL="0" distR="0" wp14:anchorId="0944D81B" wp14:editId="1B2CCF11">
+            <wp:extent cx="3110568" cy="1508760"/>
+            <wp:effectExtent l="0" t="0" r="0" b="0"/>
+            <wp:docPr id="37" name="Picture 37"/>
+            <wp:cNvGraphicFramePr>
+              <a:graphicFrameLocks xmlns:a="http://schemas.openxmlformats.org/drawingml/2006/main" noChangeAspect="1"/>
+            </wp:cNvGraphicFramePr>
+            <a:graphic xmlns:a="http://schemas.openxmlformats.org/drawingml/2006/main">
+              <a:graphicData uri="http://schemas.openxmlformats.org/drawingml/2006/picture">
+                <pic:pic xmlns:pic="http://schemas.openxmlformats.org/drawingml/2006/picture">
+                  <pic:nvPicPr>
+                    <pic:cNvPr id="1" name=""/>
+                    <pic:cNvPicPr/>
+                  </pic:nvPicPr>
+                  <pic:blipFill>
+                    <a:blip r:embed="rId42"/>
+                    <a:stretch>
+                      <a:fillRect/>
+                    </a:stretch>
+                  </pic:blipFill>
+                  <pic:spPr>
+                    <a:xfrm>
+                      <a:off x="0" y="0"/>
+                      <a:ext cx="3133736" cy="1519997"/>
+                    </a:xfrm>
+                    <a:prstGeom prst="rect">
+                      <a:avLst/>
+                    </a:prstGeom>
+                  </pic:spPr>
+                </pic:pic>
+              </a:graphicData>
+            </a:graphic>
+          </wp:inline>
+        </w:drawing>
+      </w:r>
+    </w:p>
+    <w:p>
+      <w:pPr>
+        <w:pStyle w:val="ListParagraph"/>
+        <w:numPr>
+          <w:ilvl w:val="0"/>
+          <w:numId w:val="1"/>
+        </w:numPr>
+        <w:rPr>
+          <w:rFonts w:asciiTheme="majorHAnsi" w:hAnsiTheme="majorHAnsi" w:cstheme="majorHAnsi"/>
+          <w:sz w:val="28"/>
+          <w:szCs w:val="28"/>
+        </w:rPr>
+      </w:pPr>
+      <w:r>
+        <w:rPr>
+          <w:rFonts w:asciiTheme="majorHAnsi" w:hAnsiTheme="majorHAnsi" w:cstheme="majorHAnsi"/>
+          <w:sz w:val="28"/>
+          <w:szCs w:val="28"/>
+        </w:rPr>
+        <w:lastRenderedPageBreak/>
+        <w:t>Curs 0x09</w:t>
+      </w:r>
+    </w:p>
+    <w:p>
+      <w:pPr>
+        <w:rPr>
+          <w:rFonts w:asciiTheme="majorHAnsi" w:hAnsiTheme="majorHAnsi" w:cstheme="majorHAnsi"/>
+          <w:caps/>
+        </w:rPr>
+      </w:pPr>
+      <w:r>
+        <w:rPr>
+          <w:noProof/>
+        </w:rPr>
+        <w:drawing>
+          <wp:inline distT="0" distB="0" distL="0" distR="0" wp14:anchorId="19614A18" wp14:editId="7B470BA9">
+            <wp:extent cx="3322764" cy="1645920"/>
+            <wp:effectExtent l="0" t="0" r="0" b="0"/>
+            <wp:docPr id="38" name="Picture 38"/>
+            <wp:cNvGraphicFramePr>
+              <a:graphicFrameLocks xmlns:a="http://schemas.openxmlformats.org/drawingml/2006/main" noChangeAspect="1"/>
+            </wp:cNvGraphicFramePr>
+            <a:graphic xmlns:a="http://schemas.openxmlformats.org/drawingml/2006/main">
+              <a:graphicData uri="http://schemas.openxmlformats.org/drawingml/2006/picture">
+                <pic:pic xmlns:pic="http://schemas.openxmlformats.org/drawingml/2006/picture">
+                  <pic:nvPicPr>
+                    <pic:cNvPr id="1" name=""/>
+                    <pic:cNvPicPr/>
+                  </pic:nvPicPr>
+                  <pic:blipFill>
+                    <a:blip r:embed="rId43"/>
+                    <a:stretch>
+                      <a:fillRect/>
+                    </a:stretch>
+                  </pic:blipFill>
+                  <pic:spPr>
+                    <a:xfrm>
+                      <a:off x="0" y="0"/>
+                      <a:ext cx="3327137" cy="1648086"/>
+                    </a:xfrm>
+                    <a:prstGeom prst="rect">
+                      <a:avLst/>
+                    </a:prstGeom>
+                  </pic:spPr>
+                </pic:pic>
+              </a:graphicData>
+            </a:graphic>
+          </wp:inline>
+        </w:drawing>
+      </w:r>
+    </w:p>
+    <w:p>
+      <w:pPr>
+        <w:rPr>
+          <w:rFonts w:asciiTheme="majorHAnsi" w:hAnsiTheme="majorHAnsi" w:cstheme="majorHAnsi"/>
+        </w:rPr>
+      </w:pPr>
+      <w:r>
+        <w:rPr>
+          <w:noProof/>
+        </w:rPr>
+        <w:drawing>
+          <wp:inline distT="0" distB="0" distL="0" distR="0" wp14:anchorId="023303BB" wp14:editId="5A77BA7E">
+            <wp:extent cx="4678680" cy="2691304"/>
+            <wp:effectExtent l="0" t="0" r="7620" b="0"/>
+            <wp:docPr id="39" name="Picture 39"/>
+            <wp:cNvGraphicFramePr>
+              <a:graphicFrameLocks xmlns:a="http://schemas.openxmlformats.org/drawingml/2006/main" noChangeAspect="1"/>
+            </wp:cNvGraphicFramePr>
+            <a:graphic xmlns:a="http://schemas.openxmlformats.org/drawingml/2006/main">
+              <a:graphicData uri="http://schemas.openxmlformats.org/drawingml/2006/picture">
+                <pic:pic xmlns:pic="http://schemas.openxmlformats.org/drawingml/2006/picture">
+                  <pic:nvPicPr>
+                    <pic:cNvPr id="1" name=""/>
+                    <pic:cNvPicPr/>
+                  </pic:nvPicPr>
+                  <pic:blipFill>
+                    <a:blip r:embed="rId44"/>
+                    <a:stretch>
+                      <a:fillRect/>
+                    </a:stretch>
+                  </pic:blipFill>
+                  <pic:spPr>
+                    <a:xfrm>
+                      <a:off x="0" y="0"/>
+                      <a:ext cx="4690940" cy="2698356"/>
+                    </a:xfrm>
+                    <a:prstGeom prst="rect">
+                      <a:avLst/>
+                    </a:prstGeom>
+                  </pic:spPr>
+                </pic:pic>
+              </a:graphicData>
+            </a:graphic>
+          </wp:inline>
+        </w:drawing>
+      </w:r>
+    </w:p>
+    <w:p>
+      <w:pPr>
+        <w:rPr>
+          <w:rFonts w:asciiTheme="majorHAnsi" w:hAnsiTheme="majorHAnsi" w:cstheme="majorHAnsi"/>
+        </w:rPr>
+      </w:pPr>
+    </w:p>
+    <w:p>
+      <w:pPr>
+        <w:rPr>
+          <w:rFonts w:asciiTheme="majorHAnsi" w:hAnsiTheme="majorHAnsi" w:cstheme="majorHAnsi"/>
+        </w:rPr>
+      </w:pPr>
+      <w:r>
+        <w:rPr>
+          <w:noProof/>
+        </w:rPr>
+        <w:drawing>
+          <wp:inline distT="0" distB="0" distL="0" distR="0" wp14:anchorId="2BAB8252" wp14:editId="3D8429B4">
+            <wp:extent cx="4480560" cy="3293157"/>
+            <wp:effectExtent l="0" t="0" r="0" b="2540"/>
+            <wp:docPr id="41" name="Picture 41"/>
+            <wp:cNvGraphicFramePr>
+              <a:graphicFrameLocks xmlns:a="http://schemas.openxmlformats.org/drawingml/2006/main" noChangeAspect="1"/>
+            </wp:cNvGraphicFramePr>
+            <a:graphic xmlns:a="http://schemas.openxmlformats.org/drawingml/2006/main">
+              <a:graphicData uri="http://schemas.openxmlformats.org/drawingml/2006/picture">
+                <pic:pic xmlns:pic="http://schemas.openxmlformats.org/drawingml/2006/picture">
+                  <pic:nvPicPr>
+                    <pic:cNvPr id="1" name=""/>
+                    <pic:cNvPicPr/>
+                  </pic:nvPicPr>
+                  <pic:blipFill>
+                    <a:blip r:embed="rId45"/>
+                    <a:stretch>
+                      <a:fillRect/>
+                    </a:stretch>
+                  </pic:blipFill>
+                  <pic:spPr>
+                    <a:xfrm>
+                      <a:off x="0" y="0"/>
+                      <a:ext cx="4488895" cy="3299283"/>
+                    </a:xfrm>
+                    <a:prstGeom prst="rect">
+                      <a:avLst/>
+                    </a:prstGeom>
+                  </pic:spPr>
+                </pic:pic>
+              </a:graphicData>
+            </a:graphic>
+          </wp:inline>
+        </w:drawing>
+      </w:r>
+    </w:p>
+    <w:p>
+      <w:pPr>
+        <w:rPr>
+          <w:rFonts w:asciiTheme="majorHAnsi" w:hAnsiTheme="majorHAnsi" w:cstheme="majorHAnsi"/>
+        </w:rPr>
+      </w:pPr>
+    </w:p>
+    <w:p>
+      <w:pPr>
+        <w:pStyle w:val="ListParagraph"/>
+        <w:numPr>
+          <w:ilvl w:val="0"/>
+          <w:numId w:val="1"/>
+        </w:numPr>
+        <w:rPr>
+          <w:rFonts w:asciiTheme="majorHAnsi" w:hAnsiTheme="majorHAnsi" w:cstheme="majorHAnsi"/>
+          <w:sz w:val="28"/>
+          <w:szCs w:val="28"/>
+        </w:rPr>
+      </w:pPr>
+      <w:r>
+        <w:rPr>
+          <w:rFonts w:asciiTheme="majorHAnsi" w:hAnsiTheme="majorHAnsi" w:cstheme="majorHAnsi"/>
+          <w:sz w:val="28"/>
+          <w:szCs w:val="28"/>
+        </w:rPr>
+        <w:lastRenderedPageBreak/>
+        <w:t>Curs 0x0A</w:t>
+      </w:r>
+    </w:p>
+    <w:p>
+      <w:pPr>
+        <w:rPr>
+          <w:rFonts w:asciiTheme="majorHAnsi" w:hAnsiTheme="majorHAnsi" w:cstheme="majorHAnsi"/>
+        </w:rPr>
+      </w:pPr>
+      <w:r>
+        <w:rPr>
+          <w:noProof/>
+        </w:rPr>
+        <w:drawing>
+          <wp:inline distT="0" distB="0" distL="0" distR="0" wp14:anchorId="7C41FC27" wp14:editId="57AA06E5">
+            <wp:extent cx="4191000" cy="2838884"/>
+            <wp:effectExtent l="0" t="0" r="0" b="0"/>
+            <wp:docPr id="42" name="Picture 42"/>
+            <wp:cNvGraphicFramePr>
+              <a:graphicFrameLocks xmlns:a="http://schemas.openxmlformats.org/drawingml/2006/main" noChangeAspect="1"/>
+            </wp:cNvGraphicFramePr>
+            <a:graphic xmlns:a="http://schemas.openxmlformats.org/drawingml/2006/main">
+              <a:graphicData uri="http://schemas.openxmlformats.org/drawingml/2006/picture">
+                <pic:pic xmlns:pic="http://schemas.openxmlformats.org/drawingml/2006/picture">
+                  <pic:nvPicPr>
+                    <pic:cNvPr id="1" name=""/>
+                    <pic:cNvPicPr/>
+                  </pic:nvPicPr>
+                  <pic:blipFill>
+                    <a:blip r:embed="rId46"/>
+                    <a:stretch>
+                      <a:fillRect/>
+                    </a:stretch>
+                  </pic:blipFill>
+                  <pic:spPr>
+                    <a:xfrm>
+                      <a:off x="0" y="0"/>
+                      <a:ext cx="4203971" cy="2847670"/>
+                    </a:xfrm>
+                    <a:prstGeom prst="rect">
+                      <a:avLst/>
+                    </a:prstGeom>
+                  </pic:spPr>
+                </pic:pic>
+              </a:graphicData>
+            </a:graphic>
+          </wp:inline>
+        </w:drawing>
+      </w:r>
+      <w:r>
+        <w:rPr>
+          <w:noProof/>
+        </w:rPr>
+        <w:drawing>
+          <wp:inline distT="0" distB="0" distL="0" distR="0" wp14:anchorId="491A8CF9" wp14:editId="0B3EFDB0">
+            <wp:extent cx="4015740" cy="849774"/>
+            <wp:effectExtent l="0" t="0" r="3810" b="7620"/>
+            <wp:docPr id="43" name="Picture 43"/>
+            <wp:cNvGraphicFramePr>
+              <a:graphicFrameLocks xmlns:a="http://schemas.openxmlformats.org/drawingml/2006/main" noChangeAspect="1"/>
+            </wp:cNvGraphicFramePr>
+            <a:graphic xmlns:a="http://schemas.openxmlformats.org/drawingml/2006/main">
+              <a:graphicData uri="http://schemas.openxmlformats.org/drawingml/2006/picture">
+                <pic:pic xmlns:pic="http://schemas.openxmlformats.org/drawingml/2006/picture">
+                  <pic:nvPicPr>
+                    <pic:cNvPr id="1" name=""/>
+                    <pic:cNvPicPr/>
+                  </pic:nvPicPr>
+                  <pic:blipFill>
+                    <a:blip r:embed="rId47"/>
+                    <a:stretch>
+                      <a:fillRect/>
+                    </a:stretch>
+                  </pic:blipFill>
+                  <pic:spPr>
+                    <a:xfrm>
+                      <a:off x="0" y="0"/>
+                      <a:ext cx="4033857" cy="853608"/>
+                    </a:xfrm>
+                    <a:prstGeom prst="rect">
+                      <a:avLst/>
+                    </a:prstGeom>
+                  </pic:spPr>
+                </pic:pic>
+              </a:graphicData>
+            </a:graphic>
+          </wp:inline>
+        </w:drawing>
+      </w:r>
+    </w:p>
+    <w:p>
+      <w:pPr>
+        <w:rPr>
+          <w:rFonts w:asciiTheme="majorHAnsi" w:hAnsiTheme="majorHAnsi" w:cstheme="majorHAnsi"/>
+        </w:rPr>
+      </w:pPr>
+      <w:r>
+        <w:rPr>
+          <w:noProof/>
+        </w:rPr>
+        <w:drawing>
+          <wp:inline distT="0" distB="0" distL="0" distR="0" wp14:anchorId="6AC9F0AD" wp14:editId="1FDACB04">
+            <wp:extent cx="3947160" cy="2980268"/>
+            <wp:effectExtent l="0" t="0" r="0" b="0"/>
+            <wp:docPr id="44" name="Picture 44"/>
+            <wp:cNvGraphicFramePr>
+              <a:graphicFrameLocks xmlns:a="http://schemas.openxmlformats.org/drawingml/2006/main" noChangeAspect="1"/>
+            </wp:cNvGraphicFramePr>
+            <a:graphic xmlns:a="http://schemas.openxmlformats.org/drawingml/2006/main">
+              <a:graphicData uri="http://schemas.openxmlformats.org/drawingml/2006/picture">
+                <pic:pic xmlns:pic="http://schemas.openxmlformats.org/drawingml/2006/picture">
+                  <pic:nvPicPr>
+                    <pic:cNvPr id="1" name=""/>
+                    <pic:cNvPicPr/>
+                  </pic:nvPicPr>
+                  <pic:blipFill>
+                    <a:blip r:embed="rId48"/>
+                    <a:stretch>
+                      <a:fillRect/>
+                    </a:stretch>
+                  </pic:blipFill>
+                  <pic:spPr>
+                    <a:xfrm>
+                      <a:off x="0" y="0"/>
+                      <a:ext cx="3959732" cy="2989761"/>
+                    </a:xfrm>
+                    <a:prstGeom prst="rect">
+                      <a:avLst/>
+                    </a:prstGeom>
+                  </pic:spPr>
+                </pic:pic>
+              </a:graphicData>
+            </a:graphic>
+          </wp:inline>
+        </w:drawing>
+      </w:r>
+    </w:p>
+    <w:p>
+      <w:pPr>
+        <w:rPr>
+          <w:rFonts w:asciiTheme="majorHAnsi" w:hAnsiTheme="majorHAnsi" w:cstheme="majorHAnsi"/>
+        </w:rPr>
+      </w:pPr>
+      <w:r>
+        <w:rPr>
+          <w:noProof/>
+        </w:rPr>
+        <w:drawing>
+          <wp:inline distT="0" distB="0" distL="0" distR="0" wp14:anchorId="44072AC4" wp14:editId="38B3240E">
+            <wp:extent cx="2781300" cy="1580157"/>
+            <wp:effectExtent l="0" t="0" r="0" b="1270"/>
+            <wp:docPr id="45" name="Picture 45"/>
+            <wp:cNvGraphicFramePr>
+              <a:graphicFrameLocks xmlns:a="http://schemas.openxmlformats.org/drawingml/2006/main" noChangeAspect="1"/>
+            </wp:cNvGraphicFramePr>
+            <a:graphic xmlns:a="http://schemas.openxmlformats.org/drawingml/2006/main">
+              <a:graphicData uri="http://schemas.openxmlformats.org/drawingml/2006/picture">
+                <pic:pic xmlns:pic="http://schemas.openxmlformats.org/drawingml/2006/picture">
+                  <pic:nvPicPr>
+                    <pic:cNvPr id="1" name=""/>
+                    <pic:cNvPicPr/>
+                  </pic:nvPicPr>
+                  <pic:blipFill>
+                    <a:blip r:embed="rId49"/>
+                    <a:stretch>
+                      <a:fillRect/>
+                    </a:stretch>
+                  </pic:blipFill>
+                  <pic:spPr>
+                    <a:xfrm>
+                      <a:off x="0" y="0"/>
+                      <a:ext cx="2840648" cy="1613875"/>
+                    </a:xfrm>
+                    <a:prstGeom prst="rect">
+                      <a:avLst/>
+                    </a:prstGeom>
+                  </pic:spPr>
+                </pic:pic>
+              </a:graphicData>
+            </a:graphic>
+          </wp:inline>
+        </w:drawing>
+      </w:r>
+      <w:r>
+        <w:rPr>
+          <w:noProof/>
+        </w:rPr>
+        <w:drawing>
+          <wp:inline distT="0" distB="0" distL="0" distR="0" wp14:anchorId="289FA62D" wp14:editId="36AD19EE">
+            <wp:extent cx="2026920" cy="1331269"/>
+            <wp:effectExtent l="0" t="0" r="0" b="2540"/>
+            <wp:docPr id="46" name="Picture 46"/>
+            <wp:cNvGraphicFramePr>
+              <a:graphicFrameLocks xmlns:a="http://schemas.openxmlformats.org/drawingml/2006/main" noChangeAspect="1"/>
+            </wp:cNvGraphicFramePr>
+            <a:graphic xmlns:a="http://schemas.openxmlformats.org/drawingml/2006/main">
+              <a:graphicData uri="http://schemas.openxmlformats.org/drawingml/2006/picture">
+                <pic:pic xmlns:pic="http://schemas.openxmlformats.org/drawingml/2006/picture">
+                  <pic:nvPicPr>
+                    <pic:cNvPr id="1" name=""/>
+                    <pic:cNvPicPr/>
+                  </pic:nvPicPr>
+                  <pic:blipFill>
+                    <a:blip r:embed="rId50"/>
+                    <a:stretch>
+                      <a:fillRect/>
+                    </a:stretch>
+                  </pic:blipFill>
+                  <pic:spPr>
+                    <a:xfrm>
+                      <a:off x="0" y="0"/>
+                      <a:ext cx="2068611" cy="1358651"/>
+                    </a:xfrm>
+                    <a:prstGeom prst="rect">
+                      <a:avLst/>
+                    </a:prstGeom>
+                  </pic:spPr>
+                </pic:pic>
+              </a:graphicData>
+            </a:graphic>
+          </wp:inline>
+        </w:drawing>
+      </w:r>
     </w:p>
     <w:sectPr>
-      <w:headerReference w:type="default" r:id="rId31"/>
+      <w:headerReference w:type="default" r:id="rId51"/>
       <w:pgSz w:w="11906" w:h="16838"/>
       <w:pgMar w:top="1440" w:right="1440" w:bottom="1440" w:left="1440" w:header="708" w:footer="708" w:gutter="0"/>
       <w:cols w:space="708"/>
@@ -1373,7 +2435,7 @@
   <w:abstractNum w:abstractNumId="0" w15:restartNumberingAfterBreak="0">
     <w:nsid w:val="515D1625"/>
     <w:multiLevelType w:val="hybridMultilevel"/>
-    <w:tmpl w:val="2B2EEBFE"/>
+    <w:tmpl w:val="B83C7E18"/>
     <w:lvl w:ilvl="0" w:tplc="04180001">
       <w:start w:val="1"/>
       <w:numFmt w:val="bullet"/>

</xml_diff>